<commit_message>
sprawozdanie - glosnosc, porownanie panning
</commit_message>
<xml_diff>
--- a/Dokumenty/Sprawozdanie.docx
+++ b/Dokumenty/Sprawozdanie.docx
@@ -23,24 +23,14 @@
       <w:pPr>
         <w:pStyle w:val="Nagwek2"/>
       </w:pPr>
-      <w:proofErr w:type="spellStart"/>
-      <w:r>
-        <w:t>Panning</w:t>
-      </w:r>
-      <w:proofErr w:type="spellEnd"/>
-      <w:r>
-        <w:t xml:space="preserve"> (Panoramowanie)</w:t>
+      <w:r>
+        <w:t>Panning (Panoramowanie)</w:t>
       </w:r>
     </w:p>
     <w:p/>
     <w:p>
-      <w:proofErr w:type="spellStart"/>
-      <w:r>
-        <w:t>Panning</w:t>
-      </w:r>
-      <w:proofErr w:type="spellEnd"/>
-      <w:r>
-        <w:t xml:space="preserve"> (inaczej panoramowanie) to technika modyfikacji </w:t>
+      <w:r>
+        <w:t xml:space="preserve">Panning (inaczej panoramowanie) to technika modyfikacji </w:t>
       </w:r>
       <w:r>
         <w:t>sygnału</w:t>
@@ -90,23 +80,7 @@
         <w:pStyle w:val="Nagwek3"/>
       </w:pPr>
       <w:r>
-        <w:t>Panoramowanie liniowe (</w:t>
-      </w:r>
-      <w:proofErr w:type="spellStart"/>
-      <w:r>
-        <w:t>Linear</w:t>
-      </w:r>
-      <w:proofErr w:type="spellEnd"/>
-      <w:r>
-        <w:t xml:space="preserve"> </w:t>
-      </w:r>
-      <w:proofErr w:type="spellStart"/>
-      <w:r>
-        <w:t>Panning</w:t>
-      </w:r>
-      <w:proofErr w:type="spellEnd"/>
-      <w:r>
-        <w:t>)</w:t>
+        <w:t>Panoramowanie liniowe (Linear Panning)</w:t>
       </w:r>
     </w:p>
     <w:p>
@@ -264,35 +238,7 @@
         <w:rPr>
           <w:rFonts w:cstheme="minorHAnsi"/>
         </w:rPr>
-        <w:t xml:space="preserve">° odpowiadającego godzinę 9 na zegarze, amplituda lewego </w:t>
-      </w:r>
-      <w:proofErr w:type="spellStart"/>
-      <w:r>
-        <w:rPr>
-          <w:rFonts w:cstheme="minorHAnsi"/>
-        </w:rPr>
-        <w:t>kanalu</w:t>
-      </w:r>
-      <w:proofErr w:type="spellEnd"/>
-      <w:r>
-        <w:rPr>
-          <w:rFonts w:cstheme="minorHAnsi"/>
-        </w:rPr>
-        <w:t xml:space="preserve"> jest mnożona przez współczynnik równy 1, natomiast prawy </w:t>
-      </w:r>
-      <w:proofErr w:type="spellStart"/>
-      <w:r>
-        <w:rPr>
-          <w:rFonts w:cstheme="minorHAnsi"/>
-        </w:rPr>
-        <w:t>kanal</w:t>
-      </w:r>
-      <w:proofErr w:type="spellEnd"/>
-      <w:r>
-        <w:rPr>
-          <w:rFonts w:cstheme="minorHAnsi"/>
-        </w:rPr>
-        <w:t xml:space="preserve"> przez współczynnik równy 0. Zwiększając stopniowo kąt</w:t>
+        <w:t>° odpowiadającego godzinę 9 na zegarze, amplituda lewego kanalu jest mnożona przez współczynnik równy 1, natomiast prawy kanal przez współczynnik równy 0. Zwiększając stopniowo kąt</w:t>
       </w:r>
       <w:r>
         <w:rPr>
@@ -383,27 +329,12 @@
       <w:r>
         <w:t xml:space="preserve">Rysunek 1: </w:t>
       </w:r>
-      <w:proofErr w:type="spellStart"/>
-      <w:r>
-        <w:t>Zależnosci</w:t>
-      </w:r>
-      <w:proofErr w:type="spellEnd"/>
-      <w:r>
-        <w:t xml:space="preserve"> w </w:t>
-      </w:r>
-      <w:proofErr w:type="spellStart"/>
-      <w:r>
-        <w:t>Linear</w:t>
-      </w:r>
-      <w:proofErr w:type="spellEnd"/>
-      <w:r>
-        <w:t xml:space="preserve"> </w:t>
-      </w:r>
-      <w:proofErr w:type="spellStart"/>
-      <w:r>
-        <w:t>Panning</w:t>
-      </w:r>
-      <w:proofErr w:type="spellEnd"/>
+      <w:r>
+        <w:t>Zależności</w:t>
+      </w:r>
+      <w:r>
+        <w:t xml:space="preserve"> w Linear Panning</w:t>
+      </w:r>
     </w:p>
     <w:p>
       <w:pPr>
@@ -492,53 +423,15 @@
         <w:rPr>
           <w:rStyle w:val="PodtytuZnak"/>
         </w:rPr>
-        <w:t xml:space="preserve">Odsłuch 1: Krótkie nagranie z syntezatora mowy ustawione w pozycji godziny 3 przy pomocy </w:t>
-      </w:r>
-      <w:proofErr w:type="spellStart"/>
-      <w:r>
-        <w:rPr>
-          <w:rStyle w:val="PodtytuZnak"/>
-        </w:rPr>
-        <w:t>Linear</w:t>
-      </w:r>
-      <w:proofErr w:type="spellEnd"/>
-      <w:r>
-        <w:rPr>
-          <w:rStyle w:val="PodtytuZnak"/>
-        </w:rPr>
-        <w:t xml:space="preserve"> </w:t>
-      </w:r>
-      <w:proofErr w:type="spellStart"/>
-      <w:r>
-        <w:rPr>
-          <w:rStyle w:val="PodtytuZnak"/>
-        </w:rPr>
-        <w:t>Panning</w:t>
-      </w:r>
-      <w:proofErr w:type="spellEnd"/>
+        <w:t>Odsłuch 1: Krótkie nagranie z syntezatora mowy ustawione w pozycji godziny 3 przy pomocy Linear Panning</w:t>
+      </w:r>
     </w:p>
     <w:p>
       <w:pPr>
         <w:pStyle w:val="Nagwek3"/>
       </w:pPr>
       <w:r>
-        <w:t>Panoramowanie ze stalą mocą (</w:t>
-      </w:r>
-      <w:proofErr w:type="spellStart"/>
-      <w:r>
-        <w:t>Constant</w:t>
-      </w:r>
-      <w:proofErr w:type="spellEnd"/>
-      <w:r>
-        <w:t xml:space="preserve"> Power </w:t>
-      </w:r>
-      <w:proofErr w:type="spellStart"/>
-      <w:r>
-        <w:t>Panning</w:t>
-      </w:r>
-      <w:proofErr w:type="spellEnd"/>
-      <w:r>
-        <w:t>)</w:t>
+        <w:t>Panoramowanie ze stalą mocą (Constant Power Panning)</w:t>
       </w:r>
     </w:p>
     <w:p>
@@ -805,29 +698,8 @@
         <w:t>2</w:t>
       </w:r>
       <w:r>
-        <w:t xml:space="preserve">: </w:t>
-      </w:r>
-      <w:proofErr w:type="spellStart"/>
-      <w:r>
-        <w:t>Zależnosci</w:t>
-      </w:r>
-      <w:proofErr w:type="spellEnd"/>
-      <w:r>
-        <w:t xml:space="preserve"> w </w:t>
-      </w:r>
-      <w:proofErr w:type="spellStart"/>
-      <w:r>
-        <w:t>Constant</w:t>
-      </w:r>
-      <w:proofErr w:type="spellEnd"/>
-      <w:r>
-        <w:t xml:space="preserve"> Power </w:t>
-      </w:r>
-      <w:proofErr w:type="spellStart"/>
-      <w:r>
-        <w:t>Panning</w:t>
-      </w:r>
-      <w:proofErr w:type="spellEnd"/>
+        <w:t>: Zależnosci w Constant Power Panning</w:t>
+      </w:r>
     </w:p>
     <w:p/>
     <w:p>
@@ -835,15 +707,7 @@
         <w:t xml:space="preserve">Jedyną wadą tego podejścia jest to, że </w:t>
       </w:r>
       <w:r>
-        <w:t xml:space="preserve">suma amplitud obu kanałów przekracza sumę amplitud tych kanałów przed wykonaniem </w:t>
-      </w:r>
-      <w:proofErr w:type="spellStart"/>
-      <w:r>
-        <w:t>panning</w:t>
-      </w:r>
-      <w:proofErr w:type="spellEnd"/>
-      <w:r>
-        <w:t>-u.</w:t>
+        <w:t>suma amplitud obu kanałów przekracza sumę amplitud tych kanałów przed wykonaniem panning-u.</w:t>
       </w:r>
       <w:r>
         <w:t xml:space="preserve"> Może to prowadzić do nieumyślnego przekroczenia maksymalnej głośności, dla którego sprzęt jest w stanie odtwarzać czysty dźwięk i zaczną powstawać nieprzyjemne trzaski lub po prostu dźwięk będzie nieprzyjemnie głośny.</w:t>
@@ -856,22 +720,7 @@
       </w:r>
       <w:r>
         <w:br/>
-      </w:r>
-      <w:proofErr w:type="spellStart"/>
-      <w:r>
-        <w:t>Constant</w:t>
-      </w:r>
-      <w:proofErr w:type="spellEnd"/>
-      <w:r>
-        <w:t xml:space="preserve"> Power </w:t>
-      </w:r>
-      <w:proofErr w:type="spellStart"/>
-      <w:r>
-        <w:t>Panning</w:t>
-      </w:r>
-      <w:proofErr w:type="spellEnd"/>
-      <w:r>
-        <w:t xml:space="preserve"> to aktualnie standard i jest wykorzystywany w zdecydowanej większości programów do obróbki audio.</w:t>
+        <w:t>Constant Power Panning to aktualnie standard i jest wykorzystywany w zdecydowanej większości programów do obróbki audio.</w:t>
       </w:r>
     </w:p>
     <w:p>
@@ -937,34 +786,18 @@
         </w:rPr>
         <w:t xml:space="preserve">: Krótkie nagranie z syntezatora mowy ustawione w pozycji godziny 3 przy pomocy </w:t>
       </w:r>
-      <w:proofErr w:type="spellStart"/>
-      <w:r>
-        <w:rPr>
-          <w:rStyle w:val="PodtytuZnak"/>
-        </w:rPr>
-        <w:t>Constant</w:t>
-      </w:r>
-      <w:proofErr w:type="spellEnd"/>
-      <w:r>
-        <w:rPr>
-          <w:rStyle w:val="PodtytuZnak"/>
-        </w:rPr>
-        <w:t xml:space="preserve"> Power</w:t>
-      </w:r>
-      <w:r>
-        <w:rPr>
-          <w:rStyle w:val="PodtytuZnak"/>
-        </w:rPr>
-        <w:t xml:space="preserve"> </w:t>
-      </w:r>
-      <w:proofErr w:type="spellStart"/>
-      <w:r>
-        <w:rPr>
-          <w:rStyle w:val="PodtytuZnak"/>
-        </w:rPr>
-        <w:t>Panning</w:t>
-      </w:r>
-      <w:proofErr w:type="spellEnd"/>
+      <w:r>
+        <w:rPr>
+          <w:rStyle w:val="PodtytuZnak"/>
+        </w:rPr>
+        <w:t>Constant Power</w:t>
+      </w:r>
+      <w:r>
+        <w:rPr>
+          <w:rStyle w:val="PodtytuZnak"/>
+        </w:rPr>
+        <w:t xml:space="preserve"> Panning</w:t>
+      </w:r>
     </w:p>
     <w:p/>
     <w:p>
@@ -977,15 +810,7 @@
     </w:p>
     <w:p>
       <w:r>
-        <w:t xml:space="preserve">Prawdopodobnie oba odsłuchy brzmiały podobnie, więc która metoda jest lepsza? Okazuje się, że dla pojedynczych kątów, czyli stałego przekształcenia dla całego pliku wejściowego rozpoznanie dokładnego kata jest </w:t>
-      </w:r>
-      <w:proofErr w:type="spellStart"/>
-      <w:r>
-        <w:t>rownie</w:t>
-      </w:r>
-      <w:proofErr w:type="spellEnd"/>
-      <w:r>
-        <w:t xml:space="preserve"> trudne. Na wykresach amplitud widoczna jest </w:t>
+        <w:t xml:space="preserve">Prawdopodobnie oba odsłuchy brzmiały podobnie, więc która metoda jest lepsza? Okazuje się, że dla pojedynczych kątów, czyli stałego przekształcenia dla całego pliku wejściowego rozpoznanie dokładnego kata jest rownie trudne. Na wykresach amplitud widoczna jest </w:t>
       </w:r>
       <w:r>
         <w:t xml:space="preserve">mała różnica w amplitudach (dla CPP amplitudy są około 10-20% wyższe). </w:t>
@@ -1113,15 +938,7 @@
         <w:t xml:space="preserve">wspomnieć. Prawdopodobnym powodem </w:t>
       </w:r>
       <w:r>
-        <w:t xml:space="preserve">powstania takiego określenia jest wykorzystanie 8 kierunków, miedzy którymi źródło dźwięku  wirtualnie przechodzi w trakcie odtwarzania. Muzyka 8D dostępna w popularnych serwisach </w:t>
-      </w:r>
-      <w:proofErr w:type="spellStart"/>
-      <w:r>
-        <w:t>streamingowych</w:t>
-      </w:r>
-      <w:proofErr w:type="spellEnd"/>
-      <w:r>
-        <w:t xml:space="preserve"> używa większej ilości </w:t>
+        <w:t xml:space="preserve">powstania takiego określenia jest wykorzystanie 8 kierunków, miedzy którymi źródło dźwięku  wirtualnie przechodzi w trakcie odtwarzania. Muzyka 8D dostępna w popularnych serwisach streamingowych używa większej ilości </w:t>
       </w:r>
       <w:r>
         <w:t>efektów</w:t>
@@ -1145,15 +962,7 @@
         <w:t>użyciu</w:t>
       </w:r>
       <w:r>
-        <w:t xml:space="preserve"> samego </w:t>
-      </w:r>
-      <w:proofErr w:type="spellStart"/>
-      <w:r>
-        <w:t>panning</w:t>
-      </w:r>
-      <w:proofErr w:type="spellEnd"/>
-      <w:r>
-        <w:t>-u.</w:t>
+        <w:t xml:space="preserve"> samego panning-u.</w:t>
       </w:r>
     </w:p>
     <w:p>
@@ -1223,21 +1032,7 @@
         <w:rPr>
           <w:rStyle w:val="PodtytuZnak"/>
         </w:rPr>
-        <w:t xml:space="preserve">zmieniające swoje położenie w czasie. Do </w:t>
-      </w:r>
-      <w:proofErr w:type="spellStart"/>
-      <w:r>
-        <w:rPr>
-          <w:rStyle w:val="PodtytuZnak"/>
-        </w:rPr>
-        <w:t>panning</w:t>
-      </w:r>
-      <w:proofErr w:type="spellEnd"/>
-      <w:r>
-        <w:rPr>
-          <w:rStyle w:val="PodtytuZnak"/>
-        </w:rPr>
-        <w:t>-u użyto techniki CPP.</w:t>
+        <w:t>zmieniające swoje położenie w czasie. Do panning-u użyto techniki CPP.</w:t>
       </w:r>
     </w:p>
     <w:p>
@@ -1245,15 +1040,7 @@
         <w:pStyle w:val="Nagwek3"/>
       </w:pPr>
       <w:r>
-        <w:t xml:space="preserve">Porównanie technik </w:t>
-      </w:r>
-      <w:proofErr w:type="spellStart"/>
-      <w:r>
-        <w:t>panning</w:t>
-      </w:r>
-      <w:proofErr w:type="spellEnd"/>
-      <w:r>
-        <w:t>-u</w:t>
+        <w:t>Porównanie technik panning-u</w:t>
       </w:r>
     </w:p>
     <w:p>
@@ -1270,39 +1057,7 @@
         <w:t>różnic</w:t>
       </w:r>
       <w:r>
-        <w:t xml:space="preserve"> miedzy </w:t>
-      </w:r>
-      <w:proofErr w:type="spellStart"/>
-      <w:r>
-        <w:t>Linear</w:t>
-      </w:r>
-      <w:proofErr w:type="spellEnd"/>
-      <w:r>
-        <w:t xml:space="preserve"> </w:t>
-      </w:r>
-      <w:proofErr w:type="spellStart"/>
-      <w:r>
-        <w:t>Panning</w:t>
-      </w:r>
-      <w:proofErr w:type="spellEnd"/>
-      <w:r>
-        <w:t xml:space="preserve">, a </w:t>
-      </w:r>
-      <w:proofErr w:type="spellStart"/>
-      <w:r>
-        <w:t>Constant</w:t>
-      </w:r>
-      <w:proofErr w:type="spellEnd"/>
-      <w:r>
-        <w:t xml:space="preserve"> Power </w:t>
-      </w:r>
-      <w:proofErr w:type="spellStart"/>
-      <w:r>
-        <w:t>Panning</w:t>
-      </w:r>
-      <w:proofErr w:type="spellEnd"/>
-      <w:r>
-        <w:t>.</w:t>
+        <w:t xml:space="preserve"> miedzy Linear Panning, a Constant Power Panning.</w:t>
       </w:r>
     </w:p>
     <w:p>
@@ -1372,21 +1127,7 @@
         <w:rPr>
           <w:rStyle w:val="PodtytuZnak"/>
         </w:rPr>
-        <w:t xml:space="preserve">zmieniające swoje położenie w czasie. Do </w:t>
-      </w:r>
-      <w:proofErr w:type="spellStart"/>
-      <w:r>
-        <w:rPr>
-          <w:rStyle w:val="PodtytuZnak"/>
-        </w:rPr>
-        <w:t>panning</w:t>
-      </w:r>
-      <w:proofErr w:type="spellEnd"/>
-      <w:r>
-        <w:rPr>
-          <w:rStyle w:val="PodtytuZnak"/>
-        </w:rPr>
-        <w:t>-u użyto techniki CPP.</w:t>
+        <w:t>zmieniające swoje położenie w czasie. Do panning-u użyto techniki CPP.</w:t>
       </w:r>
     </w:p>
     <w:p>
@@ -1456,21 +1197,7 @@
         <w:rPr>
           <w:rStyle w:val="PodtytuZnak"/>
         </w:rPr>
-        <w:t xml:space="preserve">zmieniające swoje położenie w czasie. Do </w:t>
-      </w:r>
-      <w:proofErr w:type="spellStart"/>
-      <w:r>
-        <w:rPr>
-          <w:rStyle w:val="PodtytuZnak"/>
-        </w:rPr>
-        <w:t>panning</w:t>
-      </w:r>
-      <w:proofErr w:type="spellEnd"/>
-      <w:r>
-        <w:rPr>
-          <w:rStyle w:val="PodtytuZnak"/>
-        </w:rPr>
-        <w:t>-u użyto techniki LP.</w:t>
+        <w:t>zmieniające swoje położenie w czasie. Do panning-u użyto techniki LP.</w:t>
       </w:r>
     </w:p>
     <w:p>
@@ -1565,34 +1292,12 @@
         <w:rPr>
           <w:rStyle w:val="PodtytuZnak"/>
         </w:rPr>
-        <w:t xml:space="preserve">zmieniające swoje położenie w czasie. Do </w:t>
-      </w:r>
-      <w:proofErr w:type="spellStart"/>
-      <w:r>
-        <w:rPr>
-          <w:rStyle w:val="PodtytuZnak"/>
-        </w:rPr>
-        <w:t>panning</w:t>
-      </w:r>
-      <w:proofErr w:type="spellEnd"/>
-      <w:r>
-        <w:rPr>
-          <w:rStyle w:val="PodtytuZnak"/>
-        </w:rPr>
-        <w:t>-u użyto techniki CPP.</w:t>
-      </w:r>
-    </w:p>
-    <w:p>
-      <w:r>
-        <w:t xml:space="preserve">W przypadku muzyki lepiej zauważalna jest kolejna wada podstawowego </w:t>
-      </w:r>
-      <w:proofErr w:type="spellStart"/>
-      <w:r>
-        <w:t>panning</w:t>
-      </w:r>
-      <w:proofErr w:type="spellEnd"/>
-      <w:r>
-        <w:t xml:space="preserve">-u. Jest nią pewien dyskomfort, kiedy </w:t>
+        <w:t>zmieniające swoje położenie w czasie. Do panning-u użyto techniki CPP.</w:t>
+      </w:r>
+    </w:p>
+    <w:p>
+      <w:r>
+        <w:t xml:space="preserve">W przypadku muzyki lepiej zauważalna jest kolejna wada podstawowego panning-u. Jest nią pewien dyskomfort, kiedy </w:t>
       </w:r>
       <w:r>
         <w:t>źródło</w:t>
@@ -1628,15 +1333,7 @@
         <w:t>głośności</w:t>
       </w:r>
       <w:r>
-        <w:t xml:space="preserve">. Polega na tym, ze gdy mnożnik amplitudy obliczony podstawowym </w:t>
-      </w:r>
-      <w:proofErr w:type="spellStart"/>
-      <w:r>
-        <w:t>panningiem</w:t>
-      </w:r>
-      <w:proofErr w:type="spellEnd"/>
-      <w:r>
-        <w:t xml:space="preserve"> zejdzie poniżej określonej wartości to jest sztucznie zwiększany.  </w:t>
+        <w:t xml:space="preserve">. Polega na tym, ze gdy mnożnik amplitudy obliczony podstawowym panningiem zejdzie poniżej określonej wartości to jest sztucznie zwiększany.  </w:t>
       </w:r>
     </w:p>
     <w:p>
@@ -1719,21 +1416,7 @@
         <w:rPr>
           <w:rStyle w:val="PodtytuZnak"/>
         </w:rPr>
-        <w:t xml:space="preserve">zmieniające swoje położenie w czasie. Do </w:t>
-      </w:r>
-      <w:proofErr w:type="spellStart"/>
-      <w:r>
-        <w:rPr>
-          <w:rStyle w:val="PodtytuZnak"/>
-        </w:rPr>
-        <w:t>panning</w:t>
-      </w:r>
-      <w:proofErr w:type="spellEnd"/>
-      <w:r>
-        <w:rPr>
-          <w:rStyle w:val="PodtytuZnak"/>
-        </w:rPr>
-        <w:t>-u użyto techniki CPP z minimalnym mnożnikiem amplitud</w:t>
+        <w:t>zmieniające swoje położenie w czasie. Do panning-u użyto techniki CPP z minimalnym mnożnikiem amplitud</w:t>
       </w:r>
       <w:r>
         <w:rPr>
@@ -1856,21 +1539,7 @@
         <w:rPr>
           <w:rStyle w:val="PodtytuZnak"/>
         </w:rPr>
-        <w:t xml:space="preserve">zmieniające swoje położenie w czasie. Do </w:t>
-      </w:r>
-      <w:proofErr w:type="spellStart"/>
-      <w:r>
-        <w:rPr>
-          <w:rStyle w:val="PodtytuZnak"/>
-        </w:rPr>
-        <w:t>panning</w:t>
-      </w:r>
-      <w:proofErr w:type="spellEnd"/>
-      <w:r>
-        <w:rPr>
-          <w:rStyle w:val="PodtytuZnak"/>
-        </w:rPr>
-        <w:t>-u użyto techniki CPP z minimalnym (0.15) oraz maksymalnym (0.92) mnożnikiem amplitud.</w:t>
+        <w:t>zmieniające swoje położenie w czasie. Do panning-u użyto techniki CPP z minimalnym (0.15) oraz maksymalnym (0.92) mnożnikiem amplitud.</w:t>
       </w:r>
     </w:p>
     <w:p>
@@ -1883,23 +1552,7 @@
     </w:p>
     <w:p>
       <w:r>
-        <w:t xml:space="preserve">Po wykonaniu badań z wykorzystaniem techniki audio 8d udało się ustalić </w:t>
-      </w:r>
-      <w:proofErr w:type="spellStart"/>
-      <w:r>
-        <w:t>nastepujace</w:t>
-      </w:r>
-      <w:proofErr w:type="spellEnd"/>
-      <w:r>
-        <w:t xml:space="preserve"> </w:t>
-      </w:r>
-      <w:proofErr w:type="spellStart"/>
-      <w:r>
-        <w:t>zaleznosci</w:t>
-      </w:r>
-      <w:proofErr w:type="spellEnd"/>
-      <w:r>
-        <w:t>:</w:t>
+        <w:t>Po wykonaniu badań z wykorzystaniem techniki audio 8d udało się ustalić nastepujace zaleznosci:</w:t>
       </w:r>
     </w:p>
     <w:p>
@@ -1911,23 +1564,7 @@
         </w:numPr>
       </w:pPr>
       <w:r>
-        <w:t>CPP(</w:t>
-      </w:r>
-      <w:proofErr w:type="spellStart"/>
-      <w:r>
-        <w:t>Constant</w:t>
-      </w:r>
-      <w:proofErr w:type="spellEnd"/>
-      <w:r>
-        <w:t xml:space="preserve"> Power </w:t>
-      </w:r>
-      <w:proofErr w:type="spellStart"/>
-      <w:r>
-        <w:t>Panning</w:t>
-      </w:r>
-      <w:proofErr w:type="spellEnd"/>
-      <w:r>
-        <w:t>)</w:t>
+        <w:t>CPP(Constant Power Panning)</w:t>
       </w:r>
       <w:r>
         <w:t xml:space="preserve"> oferuje lepszą płynność przy</w:t>
@@ -2191,85 +1828,8 @@
       </w:r>
     </w:p>
     <w:p>
-      <w:proofErr w:type="spellStart"/>
-      <w:r>
-        <w:t>ɾǝʍɐɹd</w:t>
-      </w:r>
-      <w:proofErr w:type="spellEnd"/>
-      <w:r>
-        <w:t xml:space="preserve"> z </w:t>
-      </w:r>
-      <w:proofErr w:type="spellStart"/>
-      <w:r>
-        <w:t>nʞᴉld</w:t>
-      </w:r>
-      <w:proofErr w:type="spellEnd"/>
-      <w:r>
-        <w:t xml:space="preserve"> </w:t>
-      </w:r>
-      <w:proofErr w:type="spellStart"/>
-      <w:r>
-        <w:t>ɯᴉƃnɹp</w:t>
-      </w:r>
-      <w:proofErr w:type="spellEnd"/>
-      <w:r>
-        <w:t xml:space="preserve"> ʍ ɐ '</w:t>
-      </w:r>
-      <w:proofErr w:type="spellStart"/>
-      <w:r>
-        <w:t>ʎuoɹʇs</w:t>
-      </w:r>
-      <w:proofErr w:type="spellEnd"/>
-      <w:r>
-        <w:t xml:space="preserve"> </w:t>
-      </w:r>
-      <w:proofErr w:type="spellStart"/>
-      <w:r>
-        <w:t>ɾǝʍǝl</w:t>
-      </w:r>
-      <w:proofErr w:type="spellEnd"/>
-      <w:r>
-        <w:t xml:space="preserve"> z </w:t>
-      </w:r>
-      <w:proofErr w:type="spellStart"/>
-      <w:r>
-        <w:t>ćᴉzpoɥɔop</w:t>
-      </w:r>
-      <w:proofErr w:type="spellEnd"/>
-      <w:r>
-        <w:t xml:space="preserve"> </w:t>
-      </w:r>
-      <w:proofErr w:type="spellStart"/>
-      <w:r>
-        <w:t>uǝᴉuᴉʍod</w:t>
-      </w:r>
-      <w:proofErr w:type="spellEnd"/>
-      <w:r>
-        <w:t xml:space="preserve"> </w:t>
-      </w:r>
-      <w:proofErr w:type="spellStart"/>
-      <w:r>
-        <w:t>ʞǝᴉʍzp</w:t>
-      </w:r>
-      <w:proofErr w:type="spellEnd"/>
-      <w:r>
-        <w:t xml:space="preserve"> </w:t>
-      </w:r>
-      <w:proofErr w:type="spellStart"/>
-      <w:r>
-        <w:t>nʞᴉld</w:t>
-      </w:r>
-      <w:proofErr w:type="spellEnd"/>
-      <w:r>
-        <w:t xml:space="preserve"> </w:t>
-      </w:r>
-      <w:proofErr w:type="spellStart"/>
-      <w:r>
-        <w:t>ɯʎzsʍɹǝᴉd</w:t>
-      </w:r>
-      <w:proofErr w:type="spellEnd"/>
-      <w:r>
-        <w:t xml:space="preserve"> M</w:t>
+      <w:r>
+        <w:t>ɾǝʍɐɹd z nʞᴉld ɯᴉƃnɹp ʍ ɐ 'ʎuoɹʇs ɾǝʍǝl z ćᴉzpoɥɔop uǝᴉuᴉʍod ʞǝᴉʍzp nʞᴉld ɯʎzsʍɹǝᴉd M</w:t>
       </w:r>
     </w:p>
     <w:p/>
@@ -2484,15 +2044,7 @@
         <w:t>Użycie odpowiedzi impulsowej jest banalnie proste, ponieważ wystarczy ujednolicić częstotliwości próbkowania miedzy odpowiedzią, a plikiem dźwiękowym</w:t>
       </w:r>
       <w:r>
-        <w:t xml:space="preserve"> (</w:t>
-      </w:r>
-      <w:proofErr w:type="spellStart"/>
-      <w:r>
-        <w:t>resampling</w:t>
-      </w:r>
-      <w:proofErr w:type="spellEnd"/>
-      <w:r>
-        <w:t>)</w:t>
+        <w:t xml:space="preserve"> (resampling)</w:t>
       </w:r>
       <w:r>
         <w:t xml:space="preserve"> i </w:t>
@@ -2572,39 +2124,12 @@
         <w:rPr>
           <w:rStyle w:val="PodtytuZnak"/>
         </w:rPr>
-        <w:t xml:space="preserve">Nagranie z syntezatora mowy z efektem przestrzennym osiągniętym przez splot z odpowiedzią impulsową HRIR. </w:t>
-      </w:r>
-      <w:proofErr w:type="spellStart"/>
-      <w:r>
-        <w:rPr>
-          <w:rStyle w:val="PodtytuZnak"/>
-        </w:rPr>
-        <w:t>Źródlo</w:t>
-      </w:r>
-      <w:proofErr w:type="spellEnd"/>
-      <w:r>
-        <w:rPr>
-          <w:rStyle w:val="PodtytuZnak"/>
-        </w:rPr>
-        <w:t xml:space="preserve"> ustawione na godzinie 3.</w:t>
-      </w:r>
-    </w:p>
-    <w:p>
-      <w:proofErr w:type="spellStart"/>
-      <w:r>
-        <w:t>Odsluch</w:t>
-      </w:r>
-      <w:proofErr w:type="spellEnd"/>
-      <w:r>
-        <w:t xml:space="preserve">: </w:t>
-      </w:r>
-      <w:proofErr w:type="spellStart"/>
-      <w:r>
-        <w:t>Przykladowy</w:t>
-      </w:r>
-      <w:proofErr w:type="spellEnd"/>
-      <w:r>
-        <w:t xml:space="preserve"> HRIR </w:t>
+        <w:t>Nagranie z syntezatora mowy z efektem przestrzennym osiągniętym przez splot z odpowiedzią impulsową HRIR. Źródlo ustawione na godzinie 3.</w:t>
+      </w:r>
+    </w:p>
+    <w:p>
+      <w:r>
+        <w:t xml:space="preserve">Odsluch: Przykladowy HRIR </w:t>
       </w:r>
       <w:r>
         <w:rPr>
@@ -2635,42 +2160,33 @@
       </w:r>
     </w:p>
     <w:p>
-      <w:pPr>
-        <w:pStyle w:val="Nagwek1"/>
-      </w:pPr>
-      <w:r>
-        <w:t>Odległość od źródła</w:t>
-      </w:r>
-    </w:p>
-    <w:p>
-      <w:pPr>
-        <w:pStyle w:val="Nagwek2"/>
-      </w:pPr>
-      <w:r>
-        <w:t>Modyfikacja głośności</w:t>
-      </w:r>
-    </w:p>
-    <w:p>
-      <w:r>
-        <w:t>Modyfikacja głośności dźwięku to najprostsza metoda służąca do wirtualnego umieszczenia źródła w danej odległości od słuchacza. Moc dźwięku zmienia się odwrotnie proporcjonalnie do kwadratu odległości źródła od odbiornika. Znaczy to, ze jeśli dystans od głośnika zwiększy się dwukrotnie, to moc dźwięku spadnie czterokrotnie. Na podstawie tej zależności utworzona została zasada -6dB, która mówi ze po każdym podwojeniu dystansu głośność dźwięku spada o 6 decybeli. Oczywiście w rzeczywistości sytuacja jest o wiele bardziej skomplikowana. Dokładna wartość zależy chociażby od pomieszczenia, czy nawet warunków atmosferycznych, ale zasada jest dobrym przybliżeniem.</w:t>
-      </w:r>
-    </w:p>
-    <w:p>
-      <w:proofErr w:type="spellStart"/>
-      <w:r>
-        <w:t>Odsluch</w:t>
-      </w:r>
-      <w:proofErr w:type="spellEnd"/>
-      <w:r>
-        <w:t xml:space="preserve">: </w:t>
-      </w:r>
-      <w:r>
-        <w:t xml:space="preserve">Cicha muzyka </w:t>
+      <w:r>
+        <w:t xml:space="preserve">Obiektem porównania będą efekty przesunięcia sygnalu mowy z generatora na pozycję odpowiadającą godzinie 3 (45 stopni w prawo od centrum). Pierwszy plik będzie efektem działania splotu z HRIR (wersja bardziej realistyczna), natomiast drugi </w:t>
+      </w:r>
+      <w:r>
+        <w:t>efektem wykonania Constant Power Panning oraz opóźnienia (wersja będąca prostym w implementacji przybliżeniem).</w:t>
+      </w:r>
+    </w:p>
+    <w:p>
+      <w:pPr>
+        <w:jc w:val="center"/>
+        <w:rPr>
+          <w:color w:val="5A5A5A" w:themeColor="text1" w:themeTint="A5"/>
+          <w:spacing w:val="15"/>
+        </w:rPr>
+      </w:pPr>
+      <w:r>
+        <w:rPr>
+          <w:rFonts w:cstheme="minorHAnsi"/>
+        </w:rPr>
+        <w:t xml:space="preserve">Odsłuch </w:t>
       </w:r>
       <w:r>
         <w:rPr>
           <mc:AlternateContent>
-            <mc:Choice Requires="w16se"/>
+            <mc:Choice Requires="w16se">
+              <w:rFonts w:cstheme="minorHAnsi"/>
+            </mc:Choice>
             <mc:Fallback>
               <w:rFonts w:ascii="Segoe UI Emoji" w:eastAsia="Segoe UI Emoji" w:hAnsi="Segoe UI Emoji" w:cs="Segoe UI Emoji"/>
             </mc:Fallback>
@@ -2678,251 +2194,31 @@
         </w:rPr>
         <mc:AlternateContent>
           <mc:Choice Requires="w16se">
-            <w16se:symEx w16se:font="Segoe UI Emoji" w16se:char="1F60A"/>
+            <w16se:symEx w16se:font="Segoe UI Emoji" w16se:char="1F3B5"/>
           </mc:Choice>
           <mc:Fallback>
-            <w:t>😊</w:t>
+            <w:t>🎵</w:t>
           </mc:Fallback>
         </mc:AlternateContent>
       </w:r>
-    </w:p>
-    <w:p>
-      <w:r>
-        <w:t>Oczywiście sama modyfikacja głośności nie jest wystarczająca, ponieważ głośnik może odtwarzać muzykę z rożną mocą nie zmieniając położenia. Z tego powodu, taka modyfikacja jest skuteczna tylko, jeśli dotyczy dobrze znanych mózgowi dźwięków. Przykładem może być dźwięk budzika. Każdy człowiek słyszy go na tyle często, ze jest w stanie bardzo dokładnie odgadnąć jak daleko od niego leży telefon.</w:t>
-      </w:r>
-    </w:p>
-    <w:p>
-      <w:pPr>
-        <w:pStyle w:val="Nagwek2"/>
-      </w:pPr>
-      <w:r>
-        <w:t xml:space="preserve">Modyfikacja </w:t>
-      </w:r>
-      <w:r>
-        <w:t>głośności</w:t>
-      </w:r>
-      <w:r>
-        <w:t xml:space="preserve"> wybranych </w:t>
-      </w:r>
-      <w:r>
-        <w:t>częstotliwości</w:t>
-      </w:r>
-    </w:p>
-    <w:p>
-      <w:r>
-        <w:t>Współczynnik</w:t>
-      </w:r>
-      <w:r>
-        <w:t xml:space="preserve"> utraty mocy w powietrzu zmienia się w </w:t>
-      </w:r>
-      <w:r>
-        <w:t>zależności</w:t>
-      </w:r>
-      <w:r>
-        <w:t xml:space="preserve"> od </w:t>
-      </w:r>
-      <w:r>
-        <w:t>częstotliwości</w:t>
-      </w:r>
-      <w:r>
-        <w:t xml:space="preserve">. Wysokie </w:t>
-      </w:r>
-      <w:r>
-        <w:t>częstotliwości</w:t>
-      </w:r>
-      <w:r>
-        <w:t xml:space="preserve"> szybciej wygasają, co sprawia ze </w:t>
-      </w:r>
-      <w:r>
-        <w:t>słychać</w:t>
-      </w:r>
-      <w:r>
-        <w:t xml:space="preserve"> je dużo słabiej z dużych </w:t>
-      </w:r>
-      <w:r>
-        <w:t>odległości</w:t>
-      </w:r>
-      <w:r>
-        <w:t xml:space="preserve">. W przypadku niskich </w:t>
-      </w:r>
-      <w:r>
-        <w:t>częstotliwości</w:t>
-      </w:r>
-      <w:r>
-        <w:t xml:space="preserve"> jest dokładnie odwrotnie. Dobrym przykładem takiego zjawiska pochodzącym z prawdziwego </w:t>
-      </w:r>
-      <w:r>
-        <w:t>zżycia</w:t>
-      </w:r>
-      <w:r>
-        <w:t xml:space="preserve"> jest zbliżanie się do sceny, na której odbywa się przemowa. Będąc daleko, </w:t>
-      </w:r>
-      <w:r>
-        <w:t>słychać</w:t>
-      </w:r>
-      <w:r>
-        <w:t xml:space="preserve"> praktycznie tylko </w:t>
-      </w:r>
-      <w:r>
-        <w:t>dźwięki</w:t>
-      </w:r>
-      <w:r>
-        <w:t xml:space="preserve"> o niskiej </w:t>
-      </w:r>
-      <w:r>
-        <w:t>częstotliwości</w:t>
-      </w:r>
-      <w:r>
-        <w:t xml:space="preserve">, a nie piski, czyli fale o wysokiej </w:t>
-      </w:r>
-      <w:r>
-        <w:t>częstotliwości</w:t>
-      </w:r>
-      <w:r>
-        <w:t>.</w:t>
-      </w:r>
-    </w:p>
-    <w:p>
-      <w:r>
-        <w:t xml:space="preserve">Zjawisko w </w:t>
-      </w:r>
-      <w:r>
-        <w:t>środowisku wirtualnym</w:t>
-      </w:r>
-      <w:r>
-        <w:t xml:space="preserve"> najłatwiej jest </w:t>
-      </w:r>
-      <w:r>
-        <w:t>osiągnąć</w:t>
-      </w:r>
-      <w:r>
-        <w:t xml:space="preserve"> przy </w:t>
-      </w:r>
-      <w:r>
-        <w:t>użyciu</w:t>
-      </w:r>
-      <w:r>
-        <w:t xml:space="preserve"> filtru typu </w:t>
-      </w:r>
-      <w:proofErr w:type="spellStart"/>
-      <w:r>
-        <w:t>HighShelf</w:t>
-      </w:r>
-      <w:proofErr w:type="spellEnd"/>
-      <w:r>
-        <w:t xml:space="preserve">. Zasada działania jest bardzo podobna do </w:t>
-      </w:r>
-      <w:r>
-        <w:t>filtrów</w:t>
-      </w:r>
-      <w:r>
-        <w:t xml:space="preserve"> typu </w:t>
-      </w:r>
-      <w:proofErr w:type="spellStart"/>
-      <w:r>
-        <w:t>LowPass</w:t>
-      </w:r>
-      <w:proofErr w:type="spellEnd"/>
-      <w:r>
-        <w:t xml:space="preserve">, ale zmiany amplitudy </w:t>
-      </w:r>
-      <w:r>
-        <w:t>częstotliwości</w:t>
-      </w:r>
-      <w:r>
-        <w:t xml:space="preserve"> branych pod uwagę nie </w:t>
-      </w:r>
-      <w:r>
-        <w:t>są</w:t>
-      </w:r>
-      <w:r>
-        <w:t xml:space="preserve"> tak duże</w:t>
-      </w:r>
-      <w:r>
-        <w:t xml:space="preserve"> i dynamiczne</w:t>
-      </w:r>
-      <w:r>
-        <w:t xml:space="preserve">. Można wiec odpowiednimi ustawieniami zmniejszyć </w:t>
-      </w:r>
-      <w:r>
-        <w:t>głośność</w:t>
-      </w:r>
-      <w:r>
-        <w:t xml:space="preserve"> dla wszystkich </w:t>
-      </w:r>
-      <w:r>
-        <w:t>częstotliwości</w:t>
-      </w:r>
-      <w:r>
-        <w:t xml:space="preserve"> powyżej wybranego progu o dowolna wartość.</w:t>
-      </w:r>
-    </w:p>
-    <w:p>
-      <w:r>
-        <w:t xml:space="preserve">Najlepszym dowodem na to, że taki mechanizm poprawia odczuwanie </w:t>
-      </w:r>
-      <w:proofErr w:type="spellStart"/>
-      <w:r>
-        <w:t>odleglosci</w:t>
-      </w:r>
-      <w:proofErr w:type="spellEnd"/>
-      <w:r>
-        <w:t xml:space="preserve"> jest porównanie dwóch </w:t>
-      </w:r>
-      <w:proofErr w:type="spellStart"/>
-      <w:r>
-        <w:t>dzwiekow</w:t>
-      </w:r>
-      <w:proofErr w:type="spellEnd"/>
-      <w:r>
-        <w:t xml:space="preserve">. Oba z nich maja taka amplitudę, ale tylko na jednym z nich </w:t>
-      </w:r>
-      <w:proofErr w:type="spellStart"/>
-      <w:r>
-        <w:t>uzyto</w:t>
-      </w:r>
-      <w:proofErr w:type="spellEnd"/>
-      <w:r>
-        <w:t xml:space="preserve"> filtru. To </w:t>
-      </w:r>
-      <w:proofErr w:type="spellStart"/>
-      <w:r>
-        <w:t>wlasnie</w:t>
-      </w:r>
-      <w:proofErr w:type="spellEnd"/>
-      <w:r>
-        <w:t xml:space="preserve"> ten drugi powinien </w:t>
-      </w:r>
-      <w:proofErr w:type="spellStart"/>
-      <w:r>
-        <w:t>wydawac</w:t>
-      </w:r>
-      <w:proofErr w:type="spellEnd"/>
-      <w:r>
-        <w:t xml:space="preserve"> się być dalej od słuchacza.</w:t>
-      </w:r>
-    </w:p>
-    <w:p>
-      <w:proofErr w:type="spellStart"/>
-      <w:r>
-        <w:t>Odsluch</w:t>
-      </w:r>
-      <w:proofErr w:type="spellEnd"/>
-      <w:r>
-        <w:t xml:space="preserve">: muzyka na niższej </w:t>
-      </w:r>
-      <w:proofErr w:type="spellStart"/>
-      <w:r>
-        <w:t>glosnosci</w:t>
-      </w:r>
-      <w:proofErr w:type="spellEnd"/>
-      <w:r>
-        <w:t xml:space="preserve"> </w:t>
+      <w:r>
+        <w:rPr>
+          <w:rFonts w:cstheme="minorHAnsi"/>
+        </w:rPr>
+        <w:t xml:space="preserve"> mowaHRIR.wav</w:t>
+      </w:r>
+      <w:r>
+        <w:rPr>
+          <w:rFonts w:cstheme="minorHAnsi"/>
+        </w:rPr>
+        <w:t xml:space="preserve"> oraz </w:t>
       </w:r>
       <w:r>
         <w:rPr>
           <mc:AlternateContent>
-            <mc:Choice Requires="w16se"/>
+            <mc:Choice Requires="w16se">
+              <w:rFonts w:cstheme="minorHAnsi"/>
+            </mc:Choice>
             <mc:Fallback>
               <w:rFonts w:ascii="Segoe UI Emoji" w:eastAsia="Segoe UI Emoji" w:hAnsi="Segoe UI Emoji" w:cs="Segoe UI Emoji"/>
             </mc:Fallback>
@@ -2930,35 +2226,324 @@
         </w:rPr>
         <mc:AlternateContent>
           <mc:Choice Requires="w16se">
-            <w16se:symEx w16se:font="Segoe UI Emoji" w16se:char="1F60A"/>
+            <w16se:symEx w16se:font="Segoe UI Emoji" w16se:char="1F3B5"/>
           </mc:Choice>
           <mc:Fallback>
-            <w:t>😊</w:t>
+            <w:t>🎵</w:t>
           </mc:Fallback>
         </mc:AlternateContent>
       </w:r>
-    </w:p>
-    <w:p>
-      <w:proofErr w:type="spellStart"/>
-      <w:r>
-        <w:t>Odluch</w:t>
-      </w:r>
-      <w:proofErr w:type="spellEnd"/>
-      <w:r>
-        <w:t xml:space="preserve">: muzyka na niższej </w:t>
-      </w:r>
-      <w:proofErr w:type="spellStart"/>
-      <w:r>
-        <w:t>glosnosci</w:t>
-      </w:r>
-      <w:proofErr w:type="spellEnd"/>
-      <w:r>
-        <w:t xml:space="preserve"> + filtr </w:t>
+      <w:r>
+        <w:rPr>
+          <w:rFonts w:cstheme="minorHAnsi"/>
+        </w:rPr>
+        <w:t xml:space="preserve"> mowaCPPDelay.wav</w:t>
+      </w:r>
+      <w:r>
+        <w:rPr>
+          <w:rFonts w:cstheme="minorHAnsi"/>
+        </w:rPr>
+        <w:br/>
+      </w:r>
+      <w:r>
+        <w:rPr>
+          <w:rStyle w:val="PodtytuZnak"/>
+        </w:rPr>
+        <w:t xml:space="preserve">Odsłuch </w:t>
+      </w:r>
+      <w:r>
+        <w:rPr>
+          <w:rStyle w:val="PodtytuZnak"/>
+        </w:rPr>
+        <w:t>10</w:t>
+      </w:r>
+      <w:r>
+        <w:rPr>
+          <w:rStyle w:val="PodtytuZnak"/>
+        </w:rPr>
+        <w:t xml:space="preserve">: </w:t>
+      </w:r>
+      <w:r>
+        <w:rPr>
+          <w:rStyle w:val="PodtytuZnak"/>
+        </w:rPr>
+        <w:t xml:space="preserve">Nagranie z syntezatora mowy z efektem przestrzennym osiągniętym przez </w:t>
+      </w:r>
+      <w:r>
+        <w:rPr>
+          <w:rStyle w:val="PodtytuZnak"/>
+        </w:rPr>
+        <w:t xml:space="preserve">1) </w:t>
+      </w:r>
+      <w:r>
+        <w:rPr>
+          <w:rStyle w:val="PodtytuZnak"/>
+        </w:rPr>
+        <w:t>splot z odpowiedzią impulsową HRIR</w:t>
+      </w:r>
+      <w:r>
+        <w:rPr>
+          <w:rStyle w:val="PodtytuZnak"/>
+        </w:rPr>
+        <w:t xml:space="preserve"> 2) Constant Power Panning i opóźnienie między kanałami.</w:t>
+      </w:r>
+      <w:r>
+        <w:rPr>
+          <w:rStyle w:val="PodtytuZnak"/>
+        </w:rPr>
+        <w:t xml:space="preserve"> Źródlo ustawione na godzinie 3.</w:t>
+      </w:r>
+    </w:p>
+    <w:p>
+      <w:r>
+        <w:t>W tym przypadku dźwięk po HRIR brzmi bardziej realistycznie. Na podstawie niego latwiej jest okreslic kierunek, z którego dochodzi dźwięk. Aby sprawdzić, dlaczego tak się dzieje można skorzystać z wykresu amplitudowego.</w:t>
+      </w:r>
+      <w:r>
+        <w:rPr>
+          <w:noProof/>
+        </w:rPr>
+        <w:drawing>
+          <wp:inline distT="0" distB="0" distL="0" distR="0" wp14:anchorId="34EEC726" wp14:editId="0FD56749">
+            <wp:extent cx="5760720" cy="4320540"/>
+            <wp:effectExtent l="0" t="0" r="0" b="3810"/>
+            <wp:docPr id="45749306" name="Obraz 2"/>
+            <wp:cNvGraphicFramePr>
+              <a:graphicFrameLocks xmlns:a="http://schemas.openxmlformats.org/drawingml/2006/main" noChangeAspect="1"/>
+            </wp:cNvGraphicFramePr>
+            <a:graphic xmlns:a="http://schemas.openxmlformats.org/drawingml/2006/main">
+              <a:graphicData uri="http://schemas.openxmlformats.org/drawingml/2006/picture">
+                <pic:pic xmlns:pic="http://schemas.openxmlformats.org/drawingml/2006/picture">
+                  <pic:nvPicPr>
+                    <pic:cNvPr id="0" name="Picture 2"/>
+                    <pic:cNvPicPr>
+                      <a:picLocks noChangeAspect="1" noChangeArrowheads="1"/>
+                    </pic:cNvPicPr>
+                  </pic:nvPicPr>
+                  <pic:blipFill>
+                    <a:blip r:embed="rId12">
+                      <a:extLst>
+                        <a:ext uri="{28A0092B-C50C-407E-A947-70E740481C1C}">
+                          <a14:useLocalDpi xmlns:a14="http://schemas.microsoft.com/office/drawing/2010/main" val="0"/>
+                        </a:ext>
+                      </a:extLst>
+                    </a:blip>
+                    <a:srcRect/>
+                    <a:stretch>
+                      <a:fillRect/>
+                    </a:stretch>
+                  </pic:blipFill>
+                  <pic:spPr bwMode="auto">
+                    <a:xfrm>
+                      <a:off x="0" y="0"/>
+                      <a:ext cx="5760720" cy="4320540"/>
+                    </a:xfrm>
+                    <a:prstGeom prst="rect">
+                      <a:avLst/>
+                    </a:prstGeom>
+                    <a:noFill/>
+                    <a:ln>
+                      <a:noFill/>
+                    </a:ln>
+                  </pic:spPr>
+                </pic:pic>
+              </a:graphicData>
+            </a:graphic>
+          </wp:inline>
+        </w:drawing>
+      </w:r>
+    </w:p>
+    <w:p>
+      <w:pPr>
+        <w:pStyle w:val="Podtytu"/>
+        <w:jc w:val="center"/>
+      </w:pPr>
+      <w:r>
+        <w:t xml:space="preserve">Rysunek </w:t>
+      </w:r>
+      <w:r>
+        <w:t>5</w:t>
+      </w:r>
+      <w:r>
+        <w:t xml:space="preserve">: </w:t>
+      </w:r>
+      <w:r>
+        <w:t>Porównanie wykresu amplitud sygnałów po modyfikacji HRIR oraz CPP+Delay</w:t>
+      </w:r>
+    </w:p>
+    <w:p>
+      <w:r>
+        <w:t xml:space="preserve">Pierwsze co rzuca się w oczy to duża różnica w amplitudach. Jest to spowodowane tym, że w przypadku HRIR odpowiedź impulsowa trochę się różni w zależności od </w:t>
+      </w:r>
+      <w:r>
+        <w:t>kanału</w:t>
+      </w:r>
+      <w:r>
+        <w:t xml:space="preserve">, podczas gdy przy CPP jest ona identyczna w obu przypadkach. Skutkuje to zupełnie innymi odczuciami i lepszym </w:t>
+      </w:r>
+      <w:r>
+        <w:t>wrażeniem</w:t>
+      </w:r>
+      <w:r>
+        <w:t xml:space="preserve"> </w:t>
+      </w:r>
+      <w:r>
+        <w:t>głębi</w:t>
+      </w:r>
+      <w:r>
+        <w:t xml:space="preserve"> w przypadku HRIR.</w:t>
+      </w:r>
+      <w:r>
+        <w:t xml:space="preserve"> Opóźnienie między sygnałami jest bardzo podobne.</w:t>
+      </w:r>
+      <w:r>
+        <w:t xml:space="preserve"> Jak chodzi o kierunkowość </w:t>
+      </w:r>
+      <w:r>
+        <w:t>dźwięku</w:t>
+      </w:r>
+      <w:r>
+        <w:t xml:space="preserve"> to największe znaczenie ma stosunek obu </w:t>
+      </w:r>
+      <w:r>
+        <w:t>kanałów</w:t>
+      </w:r>
+      <w:r>
+        <w:t xml:space="preserve"> do siebie oraz do </w:t>
+      </w:r>
+      <w:r>
+        <w:t>oryginału</w:t>
+      </w:r>
+      <w:r>
+        <w:t xml:space="preserve">. Prosta analiza daje </w:t>
+      </w:r>
+      <w:r>
+        <w:t>następujące</w:t>
+      </w:r>
+      <w:r>
+        <w:t xml:space="preserve"> wyniki:</w:t>
+      </w:r>
+    </w:p>
+    <w:p>
+      <w:r>
+        <w:t>HRIR</w:t>
+      </w:r>
+    </w:p>
+    <w:p>
+      <w:r>
+        <w:lastRenderedPageBreak/>
+        <w:t xml:space="preserve">Max Lewa 20774 Stosunek do </w:t>
+      </w:r>
+      <w:r>
+        <w:t>oryginału</w:t>
+      </w:r>
+      <w:r>
+        <w:t xml:space="preserve"> 1.0765403948800332</w:t>
+      </w:r>
+    </w:p>
+    <w:p>
+      <w:r>
+        <w:t xml:space="preserve">Max Prawa 10708 Stosunek do </w:t>
+      </w:r>
+      <w:r>
+        <w:t>oryginału</w:t>
+      </w:r>
+      <w:r>
+        <w:t xml:space="preserve"> 0.5607750720083792</w:t>
+      </w:r>
+    </w:p>
+    <w:p>
+      <w:r>
+        <w:t>Stosunek lewa/prawa 1.940044826298095</w:t>
+      </w:r>
+    </w:p>
+    <w:p/>
+    <w:p>
+      <w:r>
+        <w:t>CPP + Delay</w:t>
+      </w:r>
+    </w:p>
+    <w:p>
+      <w:r>
+        <w:t xml:space="preserve">Max Lewa 17828 Stosunek do </w:t>
+      </w:r>
+      <w:r>
+        <w:t>oryginału</w:t>
+      </w:r>
+      <w:r>
+        <w:t xml:space="preserve"> 0.9238741773332643</w:t>
+      </w:r>
+    </w:p>
+    <w:p>
+      <w:r>
+        <w:t xml:space="preserve">Max Prawa 7384 Stosunek do </w:t>
+      </w:r>
+      <w:r>
+        <w:t>oryginału</w:t>
+      </w:r>
+      <w:r>
+        <w:t xml:space="preserve"> 0.3866980885048442</w:t>
+      </w:r>
+    </w:p>
+    <w:p>
+      <w:r>
+        <w:t>Stosunek lewa/prawa 2.414409534127844</w:t>
+      </w:r>
+    </w:p>
+    <w:p>
+      <w:r>
+        <w:t>Stosunek należy odczytywać w następujący sposób: Jeśli wartość jest bliska 1 to dźwięk sprawia wrażenie, ze dobiega z kierunku centralnego, natomiast jeśli wartość jest znacznie wyższą niż 1 to dźwięk dobiega od boku.</w:t>
+      </w:r>
+    </w:p>
+    <w:p>
+      <w:r>
+        <w:t xml:space="preserve">W tym przypadku te wartości </w:t>
+      </w:r>
+      <w:r>
+        <w:t>są</w:t>
+      </w:r>
+      <w:r>
+        <w:t xml:space="preserve"> liczbow</w:t>
+      </w:r>
+      <w:r>
+        <w:t>ymi</w:t>
+      </w:r>
+      <w:r>
+        <w:t xml:space="preserve"> dowod</w:t>
+      </w:r>
+      <w:r>
+        <w:t>ami</w:t>
+      </w:r>
+      <w:r>
+        <w:t xml:space="preserve"> na to, ze w przypadku HRIR dźwięk nie jest skierowany tak silnie w prawo.</w:t>
+      </w:r>
+      <w:r>
+        <w:t xml:space="preserve"> </w:t>
+      </w:r>
+    </w:p>
+    <w:p>
+      <w:r>
+        <w:t>Eksperyment można powtórzyć również dla innych kątów. Do odsłuchu przygotowany jest przypadek dla 30 stopni, zamiast 45.</w:t>
+      </w:r>
+    </w:p>
+    <w:p>
+      <w:pPr>
+        <w:jc w:val="center"/>
+        <w:rPr>
+          <w:rStyle w:val="PodtytuZnak"/>
+        </w:rPr>
+      </w:pPr>
+      <w:r>
+        <w:rPr>
+          <w:rFonts w:cstheme="minorHAnsi"/>
+        </w:rPr>
+        <w:t xml:space="preserve">Odsłuch </w:t>
       </w:r>
       <w:r>
         <w:rPr>
           <mc:AlternateContent>
-            <mc:Choice Requires="w16se"/>
+            <mc:Choice Requires="w16se">
+              <w:rFonts w:cstheme="minorHAnsi"/>
+            </mc:Choice>
             <mc:Fallback>
               <w:rFonts w:ascii="Segoe UI Emoji" w:eastAsia="Segoe UI Emoji" w:hAnsi="Segoe UI Emoji" w:cs="Segoe UI Emoji"/>
             </mc:Fallback>
@@ -2966,12 +2551,844 @@
         </w:rPr>
         <mc:AlternateContent>
           <mc:Choice Requires="w16se">
-            <w16se:symEx w16se:font="Segoe UI Emoji" w16se:char="1F60A"/>
+            <w16se:symEx w16se:font="Segoe UI Emoji" w16se:char="1F3B5"/>
           </mc:Choice>
           <mc:Fallback>
-            <w:t>😊</w:t>
+            <w:t>🎵</w:t>
           </mc:Fallback>
         </mc:AlternateContent>
+      </w:r>
+      <w:r>
+        <w:rPr>
+          <w:rFonts w:cstheme="minorHAnsi"/>
+        </w:rPr>
+        <w:t xml:space="preserve"> mowaHRIR</w:t>
+      </w:r>
+      <w:r>
+        <w:rPr>
+          <w:rFonts w:cstheme="minorHAnsi"/>
+        </w:rPr>
+        <w:t>30</w:t>
+      </w:r>
+      <w:r>
+        <w:rPr>
+          <w:rFonts w:cstheme="minorHAnsi"/>
+        </w:rPr>
+        <w:t xml:space="preserve">.wav oraz </w:t>
+      </w:r>
+      <w:r>
+        <w:rPr>
+          <mc:AlternateContent>
+            <mc:Choice Requires="w16se">
+              <w:rFonts w:cstheme="minorHAnsi"/>
+            </mc:Choice>
+            <mc:Fallback>
+              <w:rFonts w:ascii="Segoe UI Emoji" w:eastAsia="Segoe UI Emoji" w:hAnsi="Segoe UI Emoji" w:cs="Segoe UI Emoji"/>
+            </mc:Fallback>
+          </mc:AlternateContent>
+        </w:rPr>
+        <mc:AlternateContent>
+          <mc:Choice Requires="w16se">
+            <w16se:symEx w16se:font="Segoe UI Emoji" w16se:char="1F3B5"/>
+          </mc:Choice>
+          <mc:Fallback>
+            <w:t>🎵</w:t>
+          </mc:Fallback>
+        </mc:AlternateContent>
+      </w:r>
+      <w:r>
+        <w:rPr>
+          <w:rFonts w:cstheme="minorHAnsi"/>
+        </w:rPr>
+        <w:t xml:space="preserve"> mowaCPPDelay</w:t>
+      </w:r>
+      <w:r>
+        <w:rPr>
+          <w:rFonts w:cstheme="minorHAnsi"/>
+        </w:rPr>
+        <w:t>30</w:t>
+      </w:r>
+      <w:r>
+        <w:rPr>
+          <w:rFonts w:cstheme="minorHAnsi"/>
+        </w:rPr>
+        <w:t>.wav</w:t>
+      </w:r>
+      <w:r>
+        <w:rPr>
+          <w:rFonts w:cstheme="minorHAnsi"/>
+        </w:rPr>
+        <w:br/>
+      </w:r>
+      <w:r>
+        <w:rPr>
+          <w:rStyle w:val="PodtytuZnak"/>
+        </w:rPr>
+        <w:t xml:space="preserve">Odsłuch </w:t>
+      </w:r>
+      <w:r>
+        <w:rPr>
+          <w:rStyle w:val="PodtytuZnak"/>
+        </w:rPr>
+        <w:t>1</w:t>
+      </w:r>
+      <w:r>
+        <w:rPr>
+          <w:rStyle w:val="PodtytuZnak"/>
+        </w:rPr>
+        <w:t>1</w:t>
+      </w:r>
+      <w:r>
+        <w:rPr>
+          <w:rStyle w:val="PodtytuZnak"/>
+        </w:rPr>
+        <w:t xml:space="preserve">: </w:t>
+      </w:r>
+      <w:r>
+        <w:rPr>
+          <w:rStyle w:val="PodtytuZnak"/>
+        </w:rPr>
+        <w:t xml:space="preserve">Nagranie z syntezatora mowy z efektem przestrzennym osiągniętym przez 1) splot z odpowiedzią impulsową HRIR 2) Constant Power Panning i opóźnienie między kanałami. Źródlo ustawione </w:t>
+      </w:r>
+      <w:r>
+        <w:rPr>
+          <w:rStyle w:val="PodtytuZnak"/>
+        </w:rPr>
+        <w:t>na kierunku 30 stopni w prawo od centrum</w:t>
+      </w:r>
+      <w:r>
+        <w:rPr>
+          <w:rStyle w:val="PodtytuZnak"/>
+        </w:rPr>
+        <w:t>.</w:t>
+      </w:r>
+    </w:p>
+    <w:p>
+      <w:r>
+        <w:t xml:space="preserve">Podsumowując, metoda CPP w polaczeniu z opóźnieniem daje </w:t>
+      </w:r>
+      <w:r>
+        <w:t>całkiem</w:t>
+      </w:r>
+      <w:r>
+        <w:t xml:space="preserve"> dobre efekty, ale wciąż odczuwalnie gorsze od realistycznego przypadku. Ma ona jednak wiele zalet. Po pierwsze prostota. Sama implementacja nie jest trudna w żadnym z obu przypadków, ale biorąc pod uwagę metodę pozyskiwania odpowiedzi impulsowych HRIR w tej kategorii zdecydowanie zwycięża prosty panning. Po drugie, </w:t>
+      </w:r>
+      <w:r>
+        <w:t>ciągłość</w:t>
+      </w:r>
+      <w:r>
+        <w:t>. Jest to częściowo wina wybranej biblioteki, ale odpowiedzi HRIR są nagrane z interwalem 5 stopni, podczas gdy CPP daje możliwość szybkiego efektu dla każdego kata, który nawet nie musi przyjmować wartości całkowitej. Ostatni</w:t>
+      </w:r>
+      <w:r>
+        <w:t>ą</w:t>
+      </w:r>
+      <w:r>
+        <w:t xml:space="preserve"> przewaga jest szybkość. Obliczenie prostych funkcji trygonometrycznych potrzebnych do CPP okazuje się być szybsze od pojedynczego splotu w </w:t>
+      </w:r>
+      <w:r>
+        <w:t>przypadku</w:t>
+      </w:r>
+      <w:r>
+        <w:t xml:space="preserve"> HRIR. </w:t>
+      </w:r>
+      <w:r>
+        <w:t>Cały</w:t>
+      </w:r>
+      <w:r>
+        <w:t xml:space="preserve"> ten zestaw zalet sprawia, ze panning wciąż jest bardzo atrakcyjn</w:t>
+      </w:r>
+      <w:r>
+        <w:t>ą</w:t>
+      </w:r>
+      <w:r>
+        <w:t xml:space="preserve"> oferta w niektórych </w:t>
+      </w:r>
+      <w:r>
+        <w:t>przypadkach użycia</w:t>
+      </w:r>
+      <w:r>
+        <w:t xml:space="preserve">. </w:t>
+      </w:r>
+      <w:r>
+        <w:t>Przykładowo</w:t>
+      </w:r>
+      <w:r>
+        <w:t xml:space="preserve"> w grach komputerowych 3D, które </w:t>
+      </w:r>
+      <w:r>
+        <w:t>umożliwiają</w:t>
+      </w:r>
+      <w:r>
+        <w:t xml:space="preserve"> obracanie kamery szybko obliczany panning jest preferowan</w:t>
+      </w:r>
+      <w:r>
+        <w:t>ą</w:t>
+      </w:r>
+      <w:r>
+        <w:t xml:space="preserve"> opcja, ponieważ gracz obracając wirtualną </w:t>
+      </w:r>
+      <w:r>
+        <w:t xml:space="preserve">głową </w:t>
+      </w:r>
+      <w:r>
+        <w:t xml:space="preserve">wciąż jest w stanie </w:t>
+      </w:r>
+      <w:r>
+        <w:t>idealnie</w:t>
+      </w:r>
+      <w:r>
+        <w:t xml:space="preserve"> zlokalizować </w:t>
+      </w:r>
+      <w:r>
+        <w:t>źródło</w:t>
+      </w:r>
+      <w:r>
+        <w:t xml:space="preserve"> </w:t>
+      </w:r>
+      <w:r>
+        <w:t>dźwięku</w:t>
+      </w:r>
+      <w:r>
+        <w:t>. M</w:t>
+      </w:r>
+      <w:r>
+        <w:t>uzyka, gdzie w większości przypadków sam fakt zmiany kierunku ma większy wpływ niż jego dokładna wartość jest innym dobrym przykładem. Jednak tam gdzie potrzebne są realistyczne efekty nie zależnie od trudności ich osiągniecia, HRIR zdecydowanie wygrywa.</w:t>
+      </w:r>
+    </w:p>
+    <w:p>
+      <w:pPr>
+        <w:jc w:val="center"/>
+        <w:rPr>
+          <w:rStyle w:val="PodtytuZnak"/>
+        </w:rPr>
+      </w:pPr>
+    </w:p>
+    <w:p>
+      <w:pPr>
+        <w:jc w:val="center"/>
+        <w:rPr>
+          <w:color w:val="5A5A5A" w:themeColor="text1" w:themeTint="A5"/>
+          <w:spacing w:val="15"/>
+        </w:rPr>
+      </w:pPr>
+    </w:p>
+    <w:p/>
+    <w:p/>
+    <w:p>
+      <w:pPr>
+        <w:pStyle w:val="Nagwek1"/>
+      </w:pPr>
+      <w:r>
+        <w:lastRenderedPageBreak/>
+        <w:t>Odległość od źródła</w:t>
+      </w:r>
+    </w:p>
+    <w:p>
+      <w:pPr>
+        <w:pStyle w:val="Nagwek2"/>
+      </w:pPr>
+      <w:r>
+        <w:t>Modyfikacja głośności</w:t>
+      </w:r>
+    </w:p>
+    <w:p>
+      <w:r>
+        <w:t>Modyfikacja głośności dźwięku to najprostsza metoda służąca do wirtualnego umieszczenia źródła w danej odległości od słuchacza. Moc dźwięku zmienia się odwrotnie proporcjonalnie do kwadratu odległości źródła od odbiornika. Znaczy to, ze jeśli dystans od głośnika zwiększy się dwukrotnie, to moc dźwięku spadnie czterokrotnie. Na podstawie tej zależności utworzona została zasada -6dB, która mówi ze po każdym podwojeniu dystansu głośność dźwięku spada o 6 decybeli. Oczywiście w rzeczywistości sytuacja jest o wiele bardziej skomplikowana. Dokładna wartość zależy chociażby od pomieszczenia, czy nawet warunków atmosferycznych, ale zasada jest dobrym przybliżeniem.</w:t>
+      </w:r>
+    </w:p>
+    <w:p>
+      <w:pPr>
+        <w:jc w:val="center"/>
+        <w:rPr>
+          <w:rStyle w:val="PodtytuZnak"/>
+        </w:rPr>
+      </w:pPr>
+      <w:r>
+        <w:rPr>
+          <w:rFonts w:cstheme="minorHAnsi"/>
+        </w:rPr>
+        <w:t xml:space="preserve">Odsłuch </w:t>
+      </w:r>
+      <w:r>
+        <w:rPr>
+          <mc:AlternateContent>
+            <mc:Choice Requires="w16se">
+              <w:rFonts w:cstheme="minorHAnsi"/>
+            </mc:Choice>
+            <mc:Fallback>
+              <w:rFonts w:ascii="Segoe UI Emoji" w:eastAsia="Segoe UI Emoji" w:hAnsi="Segoe UI Emoji" w:cs="Segoe UI Emoji"/>
+            </mc:Fallback>
+          </mc:AlternateContent>
+        </w:rPr>
+        <mc:AlternateContent>
+          <mc:Choice Requires="w16se">
+            <w16se:symEx w16se:font="Segoe UI Emoji" w16se:char="1F3B5"/>
+          </mc:Choice>
+          <mc:Fallback>
+            <w:t>🎵</w:t>
+          </mc:Fallback>
+        </mc:AlternateContent>
+      </w:r>
+      <w:r>
+        <w:rPr>
+          <w:rFonts w:cstheme="minorHAnsi"/>
+        </w:rPr>
+        <w:t xml:space="preserve"> </w:t>
+      </w:r>
+      <w:r>
+        <w:rPr>
+          <w:rFonts w:cstheme="minorHAnsi"/>
+        </w:rPr>
+        <w:t>muzykaMJ.wav</w:t>
+      </w:r>
+      <w:r>
+        <w:rPr>
+          <w:rFonts w:cstheme="minorHAnsi"/>
+        </w:rPr>
+        <w:br/>
+      </w:r>
+      <w:r>
+        <w:rPr>
+          <w:rStyle w:val="PodtytuZnak"/>
+        </w:rPr>
+        <w:t xml:space="preserve">Odsłuch </w:t>
+      </w:r>
+      <w:r>
+        <w:rPr>
+          <w:rStyle w:val="PodtytuZnak"/>
+        </w:rPr>
+        <w:t>1</w:t>
+      </w:r>
+      <w:r>
+        <w:rPr>
+          <w:rStyle w:val="PodtytuZnak"/>
+        </w:rPr>
+        <w:t>2</w:t>
+      </w:r>
+      <w:r>
+        <w:rPr>
+          <w:rStyle w:val="PodtytuZnak"/>
+        </w:rPr>
+        <w:t xml:space="preserve">: </w:t>
+      </w:r>
+      <w:r>
+        <w:rPr>
+          <w:rStyle w:val="PodtytuZnak"/>
+        </w:rPr>
+        <w:t>Wycinek piosenki Michael Jackson – Beat It.</w:t>
+      </w:r>
+    </w:p>
+    <w:p>
+      <w:pPr>
+        <w:jc w:val="center"/>
+        <w:rPr>
+          <w:rStyle w:val="PodtytuZnak"/>
+        </w:rPr>
+      </w:pPr>
+      <w:r>
+        <w:rPr>
+          <w:rFonts w:cstheme="minorHAnsi"/>
+        </w:rPr>
+        <w:t xml:space="preserve">Odsłuch </w:t>
+      </w:r>
+      <w:r>
+        <w:rPr>
+          <mc:AlternateContent>
+            <mc:Choice Requires="w16se">
+              <w:rFonts w:cstheme="minorHAnsi"/>
+            </mc:Choice>
+            <mc:Fallback>
+              <w:rFonts w:ascii="Segoe UI Emoji" w:eastAsia="Segoe UI Emoji" w:hAnsi="Segoe UI Emoji" w:cs="Segoe UI Emoji"/>
+            </mc:Fallback>
+          </mc:AlternateContent>
+        </w:rPr>
+        <mc:AlternateContent>
+          <mc:Choice Requires="w16se">
+            <w16se:symEx w16se:font="Segoe UI Emoji" w16se:char="1F3B5"/>
+          </mc:Choice>
+          <mc:Fallback>
+            <w:t>🎵</w:t>
+          </mc:Fallback>
+        </mc:AlternateContent>
+      </w:r>
+      <w:r>
+        <w:rPr>
+          <w:rFonts w:cstheme="minorHAnsi"/>
+        </w:rPr>
+        <w:t xml:space="preserve"> muzykaMJ</w:t>
+      </w:r>
+      <w:r>
+        <w:rPr>
+          <w:rFonts w:cstheme="minorHAnsi"/>
+        </w:rPr>
+        <w:t>Gain</w:t>
+      </w:r>
+      <w:r>
+        <w:rPr>
+          <w:rFonts w:cstheme="minorHAnsi"/>
+        </w:rPr>
+        <w:t>.wav</w:t>
+      </w:r>
+      <w:r>
+        <w:rPr>
+          <w:rFonts w:cstheme="minorHAnsi"/>
+        </w:rPr>
+        <w:br/>
+      </w:r>
+      <w:r>
+        <w:rPr>
+          <w:rStyle w:val="PodtytuZnak"/>
+        </w:rPr>
+        <w:t xml:space="preserve">Odsłuch </w:t>
+      </w:r>
+      <w:r>
+        <w:rPr>
+          <w:rStyle w:val="PodtytuZnak"/>
+        </w:rPr>
+        <w:t>1</w:t>
+      </w:r>
+      <w:r>
+        <w:rPr>
+          <w:rStyle w:val="PodtytuZnak"/>
+        </w:rPr>
+        <w:t>3</w:t>
+      </w:r>
+      <w:r>
+        <w:rPr>
+          <w:rStyle w:val="PodtytuZnak"/>
+        </w:rPr>
+        <w:t xml:space="preserve">: </w:t>
+      </w:r>
+      <w:r>
+        <w:rPr>
+          <w:rStyle w:val="PodtytuZnak"/>
+        </w:rPr>
+        <w:t>Wycinek piosenki Michael Jackson – Beat It.</w:t>
+      </w:r>
+      <w:r>
+        <w:rPr>
+          <w:rStyle w:val="PodtytuZnak"/>
+        </w:rPr>
+        <w:t xml:space="preserve"> Głośność zmieniona na podstawie zasady -6dB. Źródło oddalone o 10 metrów.</w:t>
+      </w:r>
+    </w:p>
+    <w:p>
+      <w:r>
+        <w:t>Oba odsłuchy warto zostawić otwarte, aby porównać odczucia z kolejna metodą.</w:t>
+      </w:r>
+    </w:p>
+    <w:p>
+      <w:r>
+        <w:t>Oczywiście sama modyfikacja głośności nie jest wystarczająca, ponieważ głośnik może odtwarzać muzykę z rożną mocą nie zmieniając położenia. Z tego powodu, taka modyfikacja jest skuteczna tylko, jeśli dotyczy dobrze znanych mózgowi dźwięków. Przykładem może być dźwięk budzika. Każdy człowiek słyszy go na tyle często, ze jest w stanie bardzo dokładnie odgadnąć jak daleko od niego leży telefon.</w:t>
+      </w:r>
+    </w:p>
+    <w:p>
+      <w:pPr>
+        <w:pStyle w:val="Nagwek2"/>
+      </w:pPr>
+      <w:r>
+        <w:t xml:space="preserve">Modyfikacja </w:t>
+      </w:r>
+      <w:r>
+        <w:t>głośności</w:t>
+      </w:r>
+      <w:r>
+        <w:t xml:space="preserve"> wybranych </w:t>
+      </w:r>
+      <w:r>
+        <w:t>częstotliwości</w:t>
+      </w:r>
+    </w:p>
+    <w:p>
+      <w:r>
+        <w:t>Współczynnik</w:t>
+      </w:r>
+      <w:r>
+        <w:t xml:space="preserve"> utraty mocy w powietrzu zmienia się w </w:t>
+      </w:r>
+      <w:r>
+        <w:t>zależności</w:t>
+      </w:r>
+      <w:r>
+        <w:t xml:space="preserve"> od </w:t>
+      </w:r>
+      <w:r>
+        <w:t>częstotliwości</w:t>
+      </w:r>
+      <w:r>
+        <w:t xml:space="preserve">. Wysokie </w:t>
+      </w:r>
+      <w:r>
+        <w:t>częstotliwości</w:t>
+      </w:r>
+      <w:r>
+        <w:t xml:space="preserve"> szybciej wygasają, co sprawia ze </w:t>
+      </w:r>
+      <w:r>
+        <w:t>słychać</w:t>
+      </w:r>
+      <w:r>
+        <w:t xml:space="preserve"> je dużo słabiej z dużych </w:t>
+      </w:r>
+      <w:r>
+        <w:t>odległości</w:t>
+      </w:r>
+      <w:r>
+        <w:t xml:space="preserve">. W przypadku niskich </w:t>
+      </w:r>
+      <w:r>
+        <w:t>częstotliwości</w:t>
+      </w:r>
+      <w:r>
+        <w:t xml:space="preserve"> jest dokładnie odwrotnie. Dobrym przykładem takiego zjawiska pochodzącym z prawdziwego </w:t>
+      </w:r>
+      <w:r>
+        <w:t>zżycia</w:t>
+      </w:r>
+      <w:r>
+        <w:t xml:space="preserve"> jest zbliżanie się do sceny, na której odbywa się przemowa. Będąc daleko, </w:t>
+      </w:r>
+      <w:r>
+        <w:t>słychać</w:t>
+      </w:r>
+      <w:r>
+        <w:t xml:space="preserve"> praktycznie tylko </w:t>
+      </w:r>
+      <w:r>
+        <w:t>dźwięki</w:t>
+      </w:r>
+      <w:r>
+        <w:t xml:space="preserve"> o niskiej </w:t>
+      </w:r>
+      <w:r>
+        <w:t>częstotliwości</w:t>
+      </w:r>
+      <w:r>
+        <w:t xml:space="preserve">, a nie piski, czyli fale o wysokiej </w:t>
+      </w:r>
+      <w:r>
+        <w:t>częstotliwości</w:t>
+      </w:r>
+      <w:r>
+        <w:t>.</w:t>
+      </w:r>
+    </w:p>
+    <w:p>
+      <w:r>
+        <w:t xml:space="preserve">Zjawisko w </w:t>
+      </w:r>
+      <w:r>
+        <w:t>środowisku wirtualnym</w:t>
+      </w:r>
+      <w:r>
+        <w:t xml:space="preserve"> najłatwiej jest </w:t>
+      </w:r>
+      <w:r>
+        <w:t>osiągnąć</w:t>
+      </w:r>
+      <w:r>
+        <w:t xml:space="preserve"> przy </w:t>
+      </w:r>
+      <w:r>
+        <w:t>użyciu</w:t>
+      </w:r>
+      <w:r>
+        <w:t xml:space="preserve"> filtru typu HighShelf. Zasada działania jest bardzo podobna do </w:t>
+      </w:r>
+      <w:r>
+        <w:t>filtrów</w:t>
+      </w:r>
+      <w:r>
+        <w:t xml:space="preserve"> typu </w:t>
+      </w:r>
+      <w:r>
+        <w:t xml:space="preserve">dolnoprzepustowych </w:t>
+      </w:r>
+      <w:r>
+        <w:t xml:space="preserve">LowPass, ale zmiany amplitudy </w:t>
+      </w:r>
+      <w:r>
+        <w:t>częstotliwości</w:t>
+      </w:r>
+      <w:r>
+        <w:t xml:space="preserve"> branych pod uwagę nie </w:t>
+      </w:r>
+      <w:r>
+        <w:t>są</w:t>
+      </w:r>
+      <w:r>
+        <w:t xml:space="preserve"> tak duże</w:t>
+      </w:r>
+      <w:r>
+        <w:t xml:space="preserve"> i dynamiczne</w:t>
+      </w:r>
+      <w:r>
+        <w:t xml:space="preserve">. Można wiec odpowiednimi ustawieniami zmniejszyć </w:t>
+      </w:r>
+      <w:r>
+        <w:t>głośność</w:t>
+      </w:r>
+      <w:r>
+        <w:t xml:space="preserve"> dla wszystkich </w:t>
+      </w:r>
+      <w:r>
+        <w:t>częstotliwości</w:t>
+      </w:r>
+      <w:r>
+        <w:t xml:space="preserve"> powyżej wybranego progu o dowolna wartość.</w:t>
+      </w:r>
+    </w:p>
+    <w:p>
+      <w:r>
+        <w:t xml:space="preserve">Najlepszym dowodem na to, że taki mechanizm poprawia odczuwanie </w:t>
+      </w:r>
+      <w:r>
+        <w:t>odległości</w:t>
+      </w:r>
+      <w:r>
+        <w:t xml:space="preserve"> jest porównanie dwóch </w:t>
+      </w:r>
+      <w:r>
+        <w:t>dźwięków</w:t>
+      </w:r>
+      <w:r>
+        <w:t xml:space="preserve">. </w:t>
+      </w:r>
+    </w:p>
+    <w:p>
+      <w:pPr>
+        <w:jc w:val="center"/>
+        <w:rPr>
+          <w:rStyle w:val="PodtytuZnak"/>
+        </w:rPr>
+      </w:pPr>
+      <w:r>
+        <w:rPr>
+          <w:rFonts w:cstheme="minorHAnsi"/>
+        </w:rPr>
+        <w:t xml:space="preserve">Odsłuch </w:t>
+      </w:r>
+      <w:r>
+        <w:rPr>
+          <mc:AlternateContent>
+            <mc:Choice Requires="w16se">
+              <w:rFonts w:cstheme="minorHAnsi"/>
+            </mc:Choice>
+            <mc:Fallback>
+              <w:rFonts w:ascii="Segoe UI Emoji" w:eastAsia="Segoe UI Emoji" w:hAnsi="Segoe UI Emoji" w:cs="Segoe UI Emoji"/>
+            </mc:Fallback>
+          </mc:AlternateContent>
+        </w:rPr>
+        <mc:AlternateContent>
+          <mc:Choice Requires="w16se">
+            <w16se:symEx w16se:font="Segoe UI Emoji" w16se:char="1F3B5"/>
+          </mc:Choice>
+          <mc:Fallback>
+            <w:t>🎵</w:t>
+          </mc:Fallback>
+        </mc:AlternateContent>
+      </w:r>
+      <w:r>
+        <w:rPr>
+          <w:rFonts w:cstheme="minorHAnsi"/>
+        </w:rPr>
+        <w:t xml:space="preserve"> muzykaMJ</w:t>
+      </w:r>
+      <w:r>
+        <w:rPr>
+          <w:rFonts w:cstheme="minorHAnsi"/>
+        </w:rPr>
+        <w:t>GainFiltr</w:t>
+      </w:r>
+      <w:r>
+        <w:rPr>
+          <w:rFonts w:cstheme="minorHAnsi"/>
+        </w:rPr>
+        <w:t>.wav</w:t>
+      </w:r>
+      <w:r>
+        <w:rPr>
+          <w:rFonts w:cstheme="minorHAnsi"/>
+        </w:rPr>
+        <w:br/>
+      </w:r>
+      <w:r>
+        <w:rPr>
+          <w:rStyle w:val="PodtytuZnak"/>
+        </w:rPr>
+        <w:t xml:space="preserve">Odsłuch </w:t>
+      </w:r>
+      <w:r>
+        <w:rPr>
+          <w:rStyle w:val="PodtytuZnak"/>
+        </w:rPr>
+        <w:t>1</w:t>
+      </w:r>
+      <w:r>
+        <w:rPr>
+          <w:rStyle w:val="PodtytuZnak"/>
+        </w:rPr>
+        <w:t>4</w:t>
+      </w:r>
+      <w:r>
+        <w:rPr>
+          <w:rStyle w:val="PodtytuZnak"/>
+        </w:rPr>
+        <w:t xml:space="preserve">: </w:t>
+      </w:r>
+      <w:r>
+        <w:rPr>
+          <w:rStyle w:val="PodtytuZnak"/>
+        </w:rPr>
+        <w:t>Wycinek piosenki Michael Jackson – Beat It. Głośność zmieniona na podstawie zasady -6dB oraz zmianę balansu amplitud niskich i wysokich częstotliwości. Źródło oddalone o 10 metrów.</w:t>
+      </w:r>
+    </w:p>
+    <w:p>
+      <w:r>
+        <w:t xml:space="preserve">Efekt uzyskany w ten sposób wydaje się być lekko bardziej realistyczny. Sprawia jednak </w:t>
+      </w:r>
+      <w:r>
+        <w:t>lekkie wrażenie, ze głośnik po prostu odtwarza muzykę zmodyfikowana w taki sposób aby uwydatnić bass.</w:t>
+      </w:r>
+      <w:r>
+        <w:t xml:space="preserve"> </w:t>
+      </w:r>
+    </w:p>
+    <w:p>
+      <w:r>
+        <w:lastRenderedPageBreak/>
+        <w:t>Największym brakiem w takim dźwięku jest brak pogłosu, czy echa. Istnieje jednak pewna wada ich użycia. Mianowicie wprowadzają one pewien charakter pomieszczenia w którym wirtualnie znajduje się słuchacz. Z tego powodu takie efekty powinny być dodawane oddzielnie w kolejnym kroku tak, aby nie było problemu z ich zmiana.</w:t>
+      </w:r>
+    </w:p>
+    <w:p>
+      <w:pPr>
+        <w:pStyle w:val="Nagwek2"/>
+      </w:pPr>
+      <w:r>
+        <w:t>Pogłos</w:t>
+      </w:r>
+    </w:p>
+    <w:p>
+      <w:r>
+        <w:t xml:space="preserve">Ponieważ pogłos jest bardzo </w:t>
+      </w:r>
+      <w:r>
+        <w:t>ważny</w:t>
+      </w:r>
+      <w:r>
+        <w:t xml:space="preserve"> w przekazywaniu dystansu to warto wspomnieć, które parametry maja największe znaczenie. Problemem jest to, ze algorytmy realizujące pogłos często </w:t>
+      </w:r>
+      <w:r>
+        <w:t>posiadają</w:t>
+      </w:r>
+      <w:r>
+        <w:t xml:space="preserve"> </w:t>
+      </w:r>
+      <w:r>
+        <w:t>małe</w:t>
+      </w:r>
+      <w:r>
+        <w:t xml:space="preserve"> </w:t>
+      </w:r>
+      <w:r>
+        <w:t>różnice</w:t>
+      </w:r>
+      <w:r>
+        <w:t xml:space="preserve"> w swoich parametrach, dlatego te opisane w tym punkcie nie musza być zgodne z innymi implementacjami. Wykorzystany jest pakiet Spotify Pedalborad.</w:t>
+      </w:r>
+    </w:p>
+    <w:p>
+      <w:r>
+        <w:t>W kontekście przekazywania odległości najważniejszy jest stosunek Dry/Wet. Czasami nazywa się to Mix, ale w przypadku Pedalboard jest to rozbite na dwa parametry: dry_level oraz wet_level. Dzwięk Wet odpowiada efektowi, czyli odbiciom, natomiast Dry to dźwięk źródła. Mówiąc inaczej ustawienie wet_level = 0 sprawia, że efekt pogłosu w ogóle nie jest aplikowany. Stopniowe zwiększanie wartości będzie sprawiało, ze echa i odbicia będą bardziej zauważalne co sprawi wrażenie, ze źródło znajduje się w większej odległości. Nie ma jednej ustalonej zasady co do tego jaki stosunek Wet/Dry odpowiada danej odległości, ponieważ zależy od symulowanego pomieszczenia oraz nie jest tak łatwe do wyznaczenia. W przypadku, gdy problem nie wymaga przeliczania w czasie rzeczywistym to parametry ustawia się metodą prób i błędów oraz z wykorzystaniem nagrań referencyjnych.</w:t>
+      </w:r>
+    </w:p>
+    <w:p>
+      <w:pPr>
+        <w:jc w:val="center"/>
+        <w:rPr>
+          <w:color w:val="5A5A5A" w:themeColor="text1" w:themeTint="A5"/>
+          <w:spacing w:val="15"/>
+        </w:rPr>
+      </w:pPr>
+      <w:r>
+        <w:rPr>
+          <w:rFonts w:cstheme="minorHAnsi"/>
+        </w:rPr>
+        <w:t xml:space="preserve">Odsłuch </w:t>
+      </w:r>
+      <w:r>
+        <w:rPr>
+          <mc:AlternateContent>
+            <mc:Choice Requires="w16se">
+              <w:rFonts w:cstheme="minorHAnsi"/>
+            </mc:Choice>
+            <mc:Fallback>
+              <w:rFonts w:ascii="Segoe UI Emoji" w:eastAsia="Segoe UI Emoji" w:hAnsi="Segoe UI Emoji" w:cs="Segoe UI Emoji"/>
+            </mc:Fallback>
+          </mc:AlternateContent>
+        </w:rPr>
+        <mc:AlternateContent>
+          <mc:Choice Requires="w16se">
+            <w16se:symEx w16se:font="Segoe UI Emoji" w16se:char="1F3B5"/>
+          </mc:Choice>
+          <mc:Fallback>
+            <w:t>🎵</w:t>
+          </mc:Fallback>
+        </mc:AlternateContent>
+      </w:r>
+      <w:r>
+        <w:rPr>
+          <w:rFonts w:cstheme="minorHAnsi"/>
+        </w:rPr>
+        <w:t xml:space="preserve"> muzykaMJGainFiltr</w:t>
+      </w:r>
+      <w:r>
+        <w:rPr>
+          <w:rFonts w:cstheme="minorHAnsi"/>
+        </w:rPr>
+        <w:t>Reverb</w:t>
+      </w:r>
+      <w:r>
+        <w:rPr>
+          <w:rFonts w:cstheme="minorHAnsi"/>
+        </w:rPr>
+        <w:t>.wav</w:t>
+      </w:r>
+      <w:r>
+        <w:rPr>
+          <w:rFonts w:cstheme="minorHAnsi"/>
+        </w:rPr>
+        <w:br/>
+      </w:r>
+      <w:r>
+        <w:rPr>
+          <w:rStyle w:val="PodtytuZnak"/>
+        </w:rPr>
+        <w:t xml:space="preserve">Odsłuch </w:t>
+      </w:r>
+      <w:r>
+        <w:rPr>
+          <w:rStyle w:val="PodtytuZnak"/>
+        </w:rPr>
+        <w:t>14</w:t>
+      </w:r>
+      <w:r>
+        <w:rPr>
+          <w:rStyle w:val="PodtytuZnak"/>
+        </w:rPr>
+        <w:t xml:space="preserve">: </w:t>
+      </w:r>
+      <w:r>
+        <w:rPr>
+          <w:rStyle w:val="PodtytuZnak"/>
+        </w:rPr>
+        <w:t>Wycinek piosenki Michael Jackson – Beat It. Głośność zmieniona na podstawie zasady -6dB oraz zmianę balansu amplitud niskich i wysokich częstotliwości. Źródło oddalone o 10 metrów.</w:t>
+      </w:r>
+      <w:r>
+        <w:rPr>
+          <w:rStyle w:val="PodtytuZnak"/>
+        </w:rPr>
+        <w:t xml:space="preserve"> Posiada również pogłos z parametrami wet_level = 0.5, dry_level = 1.0. Warto zwrócić uwagę na powstały efekt pustej hali.</w:t>
       </w:r>
     </w:p>
     <w:p>

</xml_diff>

<commit_message>
poprawki cli i kreatora
</commit_message>
<xml_diff>
--- a/Dokumenty/Sprawozdanie.docx
+++ b/Dokumenty/Sprawozdanie.docx
@@ -23,14 +23,24 @@
       <w:pPr>
         <w:pStyle w:val="Nagwek2"/>
       </w:pPr>
-      <w:r>
-        <w:t>Panning (Panoramowanie)</w:t>
+      <w:proofErr w:type="spellStart"/>
+      <w:r>
+        <w:t>Panning</w:t>
+      </w:r>
+      <w:proofErr w:type="spellEnd"/>
+      <w:r>
+        <w:t xml:space="preserve"> (Panoramowanie)</w:t>
       </w:r>
     </w:p>
     <w:p/>
     <w:p>
-      <w:r>
-        <w:t xml:space="preserve">Panning (inaczej panoramowanie) to technika modyfikacji </w:t>
+      <w:proofErr w:type="spellStart"/>
+      <w:r>
+        <w:t>Panning</w:t>
+      </w:r>
+      <w:proofErr w:type="spellEnd"/>
+      <w:r>
+        <w:t xml:space="preserve"> (inaczej panoramowanie) to technika modyfikacji </w:t>
       </w:r>
       <w:r>
         <w:t>sygnału</w:t>
@@ -80,7 +90,23 @@
         <w:pStyle w:val="Nagwek3"/>
       </w:pPr>
       <w:r>
-        <w:t>Panoramowanie liniowe (Linear Panning)</w:t>
+        <w:t>Panoramowanie liniowe (</w:t>
+      </w:r>
+      <w:proofErr w:type="spellStart"/>
+      <w:r>
+        <w:t>Linear</w:t>
+      </w:r>
+      <w:proofErr w:type="spellEnd"/>
+      <w:r>
+        <w:t xml:space="preserve"> </w:t>
+      </w:r>
+      <w:proofErr w:type="spellStart"/>
+      <w:r>
+        <w:t>Panning</w:t>
+      </w:r>
+      <w:proofErr w:type="spellEnd"/>
+      <w:r>
+        <w:t>)</w:t>
       </w:r>
     </w:p>
     <w:p>
@@ -238,7 +264,35 @@
         <w:rPr>
           <w:rFonts w:cstheme="minorHAnsi"/>
         </w:rPr>
-        <w:t>° odpowiadającego godzinę 9 na zegarze, amplituda lewego kanalu jest mnożona przez współczynnik równy 1, natomiast prawy kanal przez współczynnik równy 0. Zwiększając stopniowo kąt</w:t>
+        <w:t xml:space="preserve">° odpowiadającego godzinę 9 na zegarze, amplituda lewego </w:t>
+      </w:r>
+      <w:proofErr w:type="spellStart"/>
+      <w:r>
+        <w:rPr>
+          <w:rFonts w:cstheme="minorHAnsi"/>
+        </w:rPr>
+        <w:t>kanalu</w:t>
+      </w:r>
+      <w:proofErr w:type="spellEnd"/>
+      <w:r>
+        <w:rPr>
+          <w:rFonts w:cstheme="minorHAnsi"/>
+        </w:rPr>
+        <w:t xml:space="preserve"> jest mnożona przez współczynnik równy 1, natomiast prawy </w:t>
+      </w:r>
+      <w:proofErr w:type="spellStart"/>
+      <w:r>
+        <w:rPr>
+          <w:rFonts w:cstheme="minorHAnsi"/>
+        </w:rPr>
+        <w:t>kanal</w:t>
+      </w:r>
+      <w:proofErr w:type="spellEnd"/>
+      <w:r>
+        <w:rPr>
+          <w:rFonts w:cstheme="minorHAnsi"/>
+        </w:rPr>
+        <w:t xml:space="preserve"> przez współczynnik równy 0. Zwiększając stopniowo kąt</w:t>
       </w:r>
       <w:r>
         <w:rPr>
@@ -333,8 +387,21 @@
         <w:t>Zależności</w:t>
       </w:r>
       <w:r>
-        <w:t xml:space="preserve"> w Linear Panning</w:t>
-      </w:r>
+        <w:t xml:space="preserve"> w </w:t>
+      </w:r>
+      <w:proofErr w:type="spellStart"/>
+      <w:r>
+        <w:t>Linear</w:t>
+      </w:r>
+      <w:proofErr w:type="spellEnd"/>
+      <w:r>
+        <w:t xml:space="preserve"> </w:t>
+      </w:r>
+      <w:proofErr w:type="spellStart"/>
+      <w:r>
+        <w:t>Panning</w:t>
+      </w:r>
+      <w:proofErr w:type="spellEnd"/>
     </w:p>
     <w:p>
       <w:pPr>
@@ -423,15 +490,53 @@
         <w:rPr>
           <w:rStyle w:val="PodtytuZnak"/>
         </w:rPr>
-        <w:t>Odsłuch 1: Krótkie nagranie z syntezatora mowy ustawione w pozycji godziny 3 przy pomocy Linear Panning</w:t>
-      </w:r>
+        <w:t xml:space="preserve">Odsłuch 1: Krótkie nagranie z syntezatora mowy ustawione w pozycji godziny 3 przy pomocy </w:t>
+      </w:r>
+      <w:proofErr w:type="spellStart"/>
+      <w:r>
+        <w:rPr>
+          <w:rStyle w:val="PodtytuZnak"/>
+        </w:rPr>
+        <w:t>Linear</w:t>
+      </w:r>
+      <w:proofErr w:type="spellEnd"/>
+      <w:r>
+        <w:rPr>
+          <w:rStyle w:val="PodtytuZnak"/>
+        </w:rPr>
+        <w:t xml:space="preserve"> </w:t>
+      </w:r>
+      <w:proofErr w:type="spellStart"/>
+      <w:r>
+        <w:rPr>
+          <w:rStyle w:val="PodtytuZnak"/>
+        </w:rPr>
+        <w:t>Panning</w:t>
+      </w:r>
+      <w:proofErr w:type="spellEnd"/>
     </w:p>
     <w:p>
       <w:pPr>
         <w:pStyle w:val="Nagwek3"/>
       </w:pPr>
       <w:r>
-        <w:t>Panoramowanie ze stalą mocą (Constant Power Panning)</w:t>
+        <w:t>Panoramowanie ze stalą mocą (</w:t>
+      </w:r>
+      <w:proofErr w:type="spellStart"/>
+      <w:r>
+        <w:t>Constant</w:t>
+      </w:r>
+      <w:proofErr w:type="spellEnd"/>
+      <w:r>
+        <w:t xml:space="preserve"> Power </w:t>
+      </w:r>
+      <w:proofErr w:type="spellStart"/>
+      <w:r>
+        <w:t>Panning</w:t>
+      </w:r>
+      <w:proofErr w:type="spellEnd"/>
+      <w:r>
+        <w:t>)</w:t>
       </w:r>
     </w:p>
     <w:p>
@@ -698,8 +803,29 @@
         <w:t>2</w:t>
       </w:r>
       <w:r>
-        <w:t>: Zależnosci w Constant Power Panning</w:t>
-      </w:r>
+        <w:t xml:space="preserve">: </w:t>
+      </w:r>
+      <w:proofErr w:type="spellStart"/>
+      <w:r>
+        <w:t>Zależnosci</w:t>
+      </w:r>
+      <w:proofErr w:type="spellEnd"/>
+      <w:r>
+        <w:t xml:space="preserve"> w </w:t>
+      </w:r>
+      <w:proofErr w:type="spellStart"/>
+      <w:r>
+        <w:t>Constant</w:t>
+      </w:r>
+      <w:proofErr w:type="spellEnd"/>
+      <w:r>
+        <w:t xml:space="preserve"> Power </w:t>
+      </w:r>
+      <w:proofErr w:type="spellStart"/>
+      <w:r>
+        <w:t>Panning</w:t>
+      </w:r>
+      <w:proofErr w:type="spellEnd"/>
     </w:p>
     <w:p/>
     <w:p>
@@ -707,7 +833,15 @@
         <w:t xml:space="preserve">Jedyną wadą tego podejścia jest to, że </w:t>
       </w:r>
       <w:r>
-        <w:t>suma amplitud obu kanałów przekracza sumę amplitud tych kanałów przed wykonaniem panning-u.</w:t>
+        <w:t xml:space="preserve">suma amplitud obu kanałów przekracza sumę amplitud tych kanałów przed wykonaniem </w:t>
+      </w:r>
+      <w:proofErr w:type="spellStart"/>
+      <w:r>
+        <w:t>panning</w:t>
+      </w:r>
+      <w:proofErr w:type="spellEnd"/>
+      <w:r>
+        <w:t>-u.</w:t>
       </w:r>
       <w:r>
         <w:t xml:space="preserve"> Może to prowadzić do nieumyślnego przekroczenia maksymalnej głośności, dla którego sprzęt jest w stanie odtwarzać czysty dźwięk i zaczną powstawać nieprzyjemne trzaski lub po prostu dźwięk będzie nieprzyjemnie głośny.</w:t>
@@ -720,7 +854,22 @@
       </w:r>
       <w:r>
         <w:br/>
-        <w:t>Constant Power Panning to aktualnie standard i jest wykorzystywany w zdecydowanej większości programów do obróbki audio.</w:t>
+      </w:r>
+      <w:proofErr w:type="spellStart"/>
+      <w:r>
+        <w:t>Constant</w:t>
+      </w:r>
+      <w:proofErr w:type="spellEnd"/>
+      <w:r>
+        <w:t xml:space="preserve"> Power </w:t>
+      </w:r>
+      <w:proofErr w:type="spellStart"/>
+      <w:r>
+        <w:t>Panning</w:t>
+      </w:r>
+      <w:proofErr w:type="spellEnd"/>
+      <w:r>
+        <w:t xml:space="preserve"> to aktualnie standard i jest wykorzystywany w zdecydowanej większości programów do obróbki audio.</w:t>
       </w:r>
     </w:p>
     <w:p>
@@ -786,18 +935,34 @@
         </w:rPr>
         <w:t xml:space="preserve">: Krótkie nagranie z syntezatora mowy ustawione w pozycji godziny 3 przy pomocy </w:t>
       </w:r>
-      <w:r>
-        <w:rPr>
-          <w:rStyle w:val="PodtytuZnak"/>
-        </w:rPr>
-        <w:t>Constant Power</w:t>
-      </w:r>
-      <w:r>
-        <w:rPr>
-          <w:rStyle w:val="PodtytuZnak"/>
-        </w:rPr>
-        <w:t xml:space="preserve"> Panning</w:t>
-      </w:r>
+      <w:proofErr w:type="spellStart"/>
+      <w:r>
+        <w:rPr>
+          <w:rStyle w:val="PodtytuZnak"/>
+        </w:rPr>
+        <w:t>Constant</w:t>
+      </w:r>
+      <w:proofErr w:type="spellEnd"/>
+      <w:r>
+        <w:rPr>
+          <w:rStyle w:val="PodtytuZnak"/>
+        </w:rPr>
+        <w:t xml:space="preserve"> Power</w:t>
+      </w:r>
+      <w:r>
+        <w:rPr>
+          <w:rStyle w:val="PodtytuZnak"/>
+        </w:rPr>
+        <w:t xml:space="preserve"> </w:t>
+      </w:r>
+      <w:proofErr w:type="spellStart"/>
+      <w:r>
+        <w:rPr>
+          <w:rStyle w:val="PodtytuZnak"/>
+        </w:rPr>
+        <w:t>Panning</w:t>
+      </w:r>
+      <w:proofErr w:type="spellEnd"/>
     </w:p>
     <w:p/>
     <w:p>
@@ -810,7 +975,15 @@
     </w:p>
     <w:p>
       <w:r>
-        <w:t xml:space="preserve">Prawdopodobnie oba odsłuchy brzmiały podobnie, więc która metoda jest lepsza? Okazuje się, że dla pojedynczych kątów, czyli stałego przekształcenia dla całego pliku wejściowego rozpoznanie dokładnego kata jest rownie trudne. Na wykresach amplitud widoczna jest </w:t>
+        <w:t xml:space="preserve">Prawdopodobnie oba odsłuchy brzmiały podobnie, więc która metoda jest lepsza? Okazuje się, że dla pojedynczych kątów, czyli stałego przekształcenia dla całego pliku wejściowego rozpoznanie dokładnego kata jest </w:t>
+      </w:r>
+      <w:proofErr w:type="spellStart"/>
+      <w:r>
+        <w:t>rownie</w:t>
+      </w:r>
+      <w:proofErr w:type="spellEnd"/>
+      <w:r>
+        <w:t xml:space="preserve"> trudne. Na wykresach amplitud widoczna jest </w:t>
       </w:r>
       <w:r>
         <w:t xml:space="preserve">mała różnica w amplitudach (dla CPP amplitudy są około 10-20% wyższe). </w:t>
@@ -938,7 +1111,15 @@
         <w:t xml:space="preserve">wspomnieć. Prawdopodobnym powodem </w:t>
       </w:r>
       <w:r>
-        <w:t xml:space="preserve">powstania takiego określenia jest wykorzystanie 8 kierunków, miedzy którymi źródło dźwięku  wirtualnie przechodzi w trakcie odtwarzania. Muzyka 8D dostępna w popularnych serwisach streamingowych używa większej ilości </w:t>
+        <w:t xml:space="preserve">powstania takiego określenia jest wykorzystanie 8 kierunków, miedzy którymi źródło dźwięku  wirtualnie przechodzi w trakcie odtwarzania. Muzyka 8D dostępna w popularnych serwisach </w:t>
+      </w:r>
+      <w:proofErr w:type="spellStart"/>
+      <w:r>
+        <w:t>streamingowych</w:t>
+      </w:r>
+      <w:proofErr w:type="spellEnd"/>
+      <w:r>
+        <w:t xml:space="preserve"> używa większej ilości </w:t>
       </w:r>
       <w:r>
         <w:t>efektów</w:t>
@@ -962,7 +1143,15 @@
         <w:t>użyciu</w:t>
       </w:r>
       <w:r>
-        <w:t xml:space="preserve"> samego panning-u.</w:t>
+        <w:t xml:space="preserve"> samego </w:t>
+      </w:r>
+      <w:proofErr w:type="spellStart"/>
+      <w:r>
+        <w:t>panning</w:t>
+      </w:r>
+      <w:proofErr w:type="spellEnd"/>
+      <w:r>
+        <w:t>-u.</w:t>
       </w:r>
     </w:p>
     <w:p>
@@ -1032,7 +1221,21 @@
         <w:rPr>
           <w:rStyle w:val="PodtytuZnak"/>
         </w:rPr>
-        <w:t>zmieniające swoje położenie w czasie. Do panning-u użyto techniki CPP.</w:t>
+        <w:t xml:space="preserve">zmieniające swoje położenie w czasie. Do </w:t>
+      </w:r>
+      <w:proofErr w:type="spellStart"/>
+      <w:r>
+        <w:rPr>
+          <w:rStyle w:val="PodtytuZnak"/>
+        </w:rPr>
+        <w:t>panning</w:t>
+      </w:r>
+      <w:proofErr w:type="spellEnd"/>
+      <w:r>
+        <w:rPr>
+          <w:rStyle w:val="PodtytuZnak"/>
+        </w:rPr>
+        <w:t>-u użyto techniki CPP.</w:t>
       </w:r>
     </w:p>
     <w:p>
@@ -1040,7 +1243,15 @@
         <w:pStyle w:val="Nagwek3"/>
       </w:pPr>
       <w:r>
-        <w:t>Porównanie technik panning-u</w:t>
+        <w:t xml:space="preserve">Porównanie technik </w:t>
+      </w:r>
+      <w:proofErr w:type="spellStart"/>
+      <w:r>
+        <w:t>panning</w:t>
+      </w:r>
+      <w:proofErr w:type="spellEnd"/>
+      <w:r>
+        <w:t>-u</w:t>
       </w:r>
     </w:p>
     <w:p>
@@ -1057,7 +1268,39 @@
         <w:t>różnic</w:t>
       </w:r>
       <w:r>
-        <w:t xml:space="preserve"> miedzy Linear Panning, a Constant Power Panning.</w:t>
+        <w:t xml:space="preserve"> miedzy </w:t>
+      </w:r>
+      <w:proofErr w:type="spellStart"/>
+      <w:r>
+        <w:t>Linear</w:t>
+      </w:r>
+      <w:proofErr w:type="spellEnd"/>
+      <w:r>
+        <w:t xml:space="preserve"> </w:t>
+      </w:r>
+      <w:proofErr w:type="spellStart"/>
+      <w:r>
+        <w:t>Panning</w:t>
+      </w:r>
+      <w:proofErr w:type="spellEnd"/>
+      <w:r>
+        <w:t xml:space="preserve">, a </w:t>
+      </w:r>
+      <w:proofErr w:type="spellStart"/>
+      <w:r>
+        <w:t>Constant</w:t>
+      </w:r>
+      <w:proofErr w:type="spellEnd"/>
+      <w:r>
+        <w:t xml:space="preserve"> Power </w:t>
+      </w:r>
+      <w:proofErr w:type="spellStart"/>
+      <w:r>
+        <w:t>Panning</w:t>
+      </w:r>
+      <w:proofErr w:type="spellEnd"/>
+      <w:r>
+        <w:t>.</w:t>
       </w:r>
     </w:p>
     <w:p>
@@ -1127,7 +1370,21 @@
         <w:rPr>
           <w:rStyle w:val="PodtytuZnak"/>
         </w:rPr>
-        <w:t>zmieniające swoje położenie w czasie. Do panning-u użyto techniki CPP.</w:t>
+        <w:t xml:space="preserve">zmieniające swoje położenie w czasie. Do </w:t>
+      </w:r>
+      <w:proofErr w:type="spellStart"/>
+      <w:r>
+        <w:rPr>
+          <w:rStyle w:val="PodtytuZnak"/>
+        </w:rPr>
+        <w:t>panning</w:t>
+      </w:r>
+      <w:proofErr w:type="spellEnd"/>
+      <w:r>
+        <w:rPr>
+          <w:rStyle w:val="PodtytuZnak"/>
+        </w:rPr>
+        <w:t>-u użyto techniki CPP.</w:t>
       </w:r>
     </w:p>
     <w:p>
@@ -1197,7 +1454,21 @@
         <w:rPr>
           <w:rStyle w:val="PodtytuZnak"/>
         </w:rPr>
-        <w:t>zmieniające swoje położenie w czasie. Do panning-u użyto techniki LP.</w:t>
+        <w:t xml:space="preserve">zmieniające swoje położenie w czasie. Do </w:t>
+      </w:r>
+      <w:proofErr w:type="spellStart"/>
+      <w:r>
+        <w:rPr>
+          <w:rStyle w:val="PodtytuZnak"/>
+        </w:rPr>
+        <w:t>panning</w:t>
+      </w:r>
+      <w:proofErr w:type="spellEnd"/>
+      <w:r>
+        <w:rPr>
+          <w:rStyle w:val="PodtytuZnak"/>
+        </w:rPr>
+        <w:t>-u użyto techniki LP.</w:t>
       </w:r>
     </w:p>
     <w:p>
@@ -1292,12 +1563,34 @@
         <w:rPr>
           <w:rStyle w:val="PodtytuZnak"/>
         </w:rPr>
-        <w:t>zmieniające swoje położenie w czasie. Do panning-u użyto techniki CPP.</w:t>
-      </w:r>
-    </w:p>
-    <w:p>
-      <w:r>
-        <w:t xml:space="preserve">W przypadku muzyki lepiej zauważalna jest kolejna wada podstawowego panning-u. Jest nią pewien dyskomfort, kiedy </w:t>
+        <w:t xml:space="preserve">zmieniające swoje położenie w czasie. Do </w:t>
+      </w:r>
+      <w:proofErr w:type="spellStart"/>
+      <w:r>
+        <w:rPr>
+          <w:rStyle w:val="PodtytuZnak"/>
+        </w:rPr>
+        <w:t>panning</w:t>
+      </w:r>
+      <w:proofErr w:type="spellEnd"/>
+      <w:r>
+        <w:rPr>
+          <w:rStyle w:val="PodtytuZnak"/>
+        </w:rPr>
+        <w:t>-u użyto techniki CPP.</w:t>
+      </w:r>
+    </w:p>
+    <w:p>
+      <w:r>
+        <w:t xml:space="preserve">W przypadku muzyki lepiej zauważalna jest kolejna wada podstawowego </w:t>
+      </w:r>
+      <w:proofErr w:type="spellStart"/>
+      <w:r>
+        <w:t>panning</w:t>
+      </w:r>
+      <w:proofErr w:type="spellEnd"/>
+      <w:r>
+        <w:t xml:space="preserve">-u. Jest nią pewien dyskomfort, kiedy </w:t>
       </w:r>
       <w:r>
         <w:t>źródło</w:t>
@@ -1333,7 +1626,15 @@
         <w:t>głośności</w:t>
       </w:r>
       <w:r>
-        <w:t xml:space="preserve">. Polega na tym, ze gdy mnożnik amplitudy obliczony podstawowym panningiem zejdzie poniżej określonej wartości to jest sztucznie zwiększany.  </w:t>
+        <w:t xml:space="preserve">. Polega na tym, ze gdy mnożnik amplitudy obliczony podstawowym </w:t>
+      </w:r>
+      <w:proofErr w:type="spellStart"/>
+      <w:r>
+        <w:t>panningiem</w:t>
+      </w:r>
+      <w:proofErr w:type="spellEnd"/>
+      <w:r>
+        <w:t xml:space="preserve"> zejdzie poniżej określonej wartości to jest sztucznie zwiększany.  </w:t>
       </w:r>
     </w:p>
     <w:p>
@@ -1416,7 +1717,21 @@
         <w:rPr>
           <w:rStyle w:val="PodtytuZnak"/>
         </w:rPr>
-        <w:t>zmieniające swoje położenie w czasie. Do panning-u użyto techniki CPP z minimalnym mnożnikiem amplitud</w:t>
+        <w:t xml:space="preserve">zmieniające swoje położenie w czasie. Do </w:t>
+      </w:r>
+      <w:proofErr w:type="spellStart"/>
+      <w:r>
+        <w:rPr>
+          <w:rStyle w:val="PodtytuZnak"/>
+        </w:rPr>
+        <w:t>panning</w:t>
+      </w:r>
+      <w:proofErr w:type="spellEnd"/>
+      <w:r>
+        <w:rPr>
+          <w:rStyle w:val="PodtytuZnak"/>
+        </w:rPr>
+        <w:t>-u użyto techniki CPP z minimalnym mnożnikiem amplitud</w:t>
       </w:r>
       <w:r>
         <w:rPr>
@@ -1539,7 +1854,21 @@
         <w:rPr>
           <w:rStyle w:val="PodtytuZnak"/>
         </w:rPr>
-        <w:t>zmieniające swoje położenie w czasie. Do panning-u użyto techniki CPP z minimalnym (0.15) oraz maksymalnym (0.92) mnożnikiem amplitud.</w:t>
+        <w:t xml:space="preserve">zmieniające swoje położenie w czasie. Do </w:t>
+      </w:r>
+      <w:proofErr w:type="spellStart"/>
+      <w:r>
+        <w:rPr>
+          <w:rStyle w:val="PodtytuZnak"/>
+        </w:rPr>
+        <w:t>panning</w:t>
+      </w:r>
+      <w:proofErr w:type="spellEnd"/>
+      <w:r>
+        <w:rPr>
+          <w:rStyle w:val="PodtytuZnak"/>
+        </w:rPr>
+        <w:t>-u użyto techniki CPP z minimalnym (0.15) oraz maksymalnym (0.92) mnożnikiem amplitud.</w:t>
       </w:r>
     </w:p>
     <w:p>
@@ -1552,7 +1881,23 @@
     </w:p>
     <w:p>
       <w:r>
-        <w:t>Po wykonaniu badań z wykorzystaniem techniki audio 8d udało się ustalić nastepujace zaleznosci:</w:t>
+        <w:t xml:space="preserve">Po wykonaniu badań z wykorzystaniem techniki audio 8d udało się ustalić </w:t>
+      </w:r>
+      <w:proofErr w:type="spellStart"/>
+      <w:r>
+        <w:t>nastepujace</w:t>
+      </w:r>
+      <w:proofErr w:type="spellEnd"/>
+      <w:r>
+        <w:t xml:space="preserve"> </w:t>
+      </w:r>
+      <w:proofErr w:type="spellStart"/>
+      <w:r>
+        <w:t>zaleznosci</w:t>
+      </w:r>
+      <w:proofErr w:type="spellEnd"/>
+      <w:r>
+        <w:t>:</w:t>
       </w:r>
     </w:p>
     <w:p>
@@ -1564,7 +1909,23 @@
         </w:numPr>
       </w:pPr>
       <w:r>
-        <w:t>CPP(Constant Power Panning)</w:t>
+        <w:t>CPP(</w:t>
+      </w:r>
+      <w:proofErr w:type="spellStart"/>
+      <w:r>
+        <w:t>Constant</w:t>
+      </w:r>
+      <w:proofErr w:type="spellEnd"/>
+      <w:r>
+        <w:t xml:space="preserve"> Power </w:t>
+      </w:r>
+      <w:proofErr w:type="spellStart"/>
+      <w:r>
+        <w:t>Panning</w:t>
+      </w:r>
+      <w:proofErr w:type="spellEnd"/>
+      <w:r>
+        <w:t>)</w:t>
       </w:r>
       <w:r>
         <w:t xml:space="preserve"> oferuje lepszą płynność przy</w:t>
@@ -1828,8 +2189,85 @@
       </w:r>
     </w:p>
     <w:p>
-      <w:r>
-        <w:t>ɾǝʍɐɹd z nʞᴉld ɯᴉƃnɹp ʍ ɐ 'ʎuoɹʇs ɾǝʍǝl z ćᴉzpoɥɔop uǝᴉuᴉʍod ʞǝᴉʍzp nʞᴉld ɯʎzsʍɹǝᴉd M</w:t>
+      <w:proofErr w:type="spellStart"/>
+      <w:r>
+        <w:t>ɾǝʍɐɹd</w:t>
+      </w:r>
+      <w:proofErr w:type="spellEnd"/>
+      <w:r>
+        <w:t xml:space="preserve"> z </w:t>
+      </w:r>
+      <w:proofErr w:type="spellStart"/>
+      <w:r>
+        <w:t>nʞᴉld</w:t>
+      </w:r>
+      <w:proofErr w:type="spellEnd"/>
+      <w:r>
+        <w:t xml:space="preserve"> </w:t>
+      </w:r>
+      <w:proofErr w:type="spellStart"/>
+      <w:r>
+        <w:t>ɯᴉƃnɹp</w:t>
+      </w:r>
+      <w:proofErr w:type="spellEnd"/>
+      <w:r>
+        <w:t xml:space="preserve"> ʍ ɐ '</w:t>
+      </w:r>
+      <w:proofErr w:type="spellStart"/>
+      <w:r>
+        <w:t>ʎuoɹʇs</w:t>
+      </w:r>
+      <w:proofErr w:type="spellEnd"/>
+      <w:r>
+        <w:t xml:space="preserve"> </w:t>
+      </w:r>
+      <w:proofErr w:type="spellStart"/>
+      <w:r>
+        <w:t>ɾǝʍǝl</w:t>
+      </w:r>
+      <w:proofErr w:type="spellEnd"/>
+      <w:r>
+        <w:t xml:space="preserve"> z </w:t>
+      </w:r>
+      <w:proofErr w:type="spellStart"/>
+      <w:r>
+        <w:t>ćᴉzpoɥɔop</w:t>
+      </w:r>
+      <w:proofErr w:type="spellEnd"/>
+      <w:r>
+        <w:t xml:space="preserve"> </w:t>
+      </w:r>
+      <w:proofErr w:type="spellStart"/>
+      <w:r>
+        <w:t>uǝᴉuᴉʍod</w:t>
+      </w:r>
+      <w:proofErr w:type="spellEnd"/>
+      <w:r>
+        <w:t xml:space="preserve"> </w:t>
+      </w:r>
+      <w:proofErr w:type="spellStart"/>
+      <w:r>
+        <w:t>ʞǝᴉʍzp</w:t>
+      </w:r>
+      <w:proofErr w:type="spellEnd"/>
+      <w:r>
+        <w:t xml:space="preserve"> </w:t>
+      </w:r>
+      <w:proofErr w:type="spellStart"/>
+      <w:r>
+        <w:t>nʞᴉld</w:t>
+      </w:r>
+      <w:proofErr w:type="spellEnd"/>
+      <w:r>
+        <w:t xml:space="preserve"> </w:t>
+      </w:r>
+      <w:proofErr w:type="spellStart"/>
+      <w:r>
+        <w:t>ɯʎzsʍɹǝᴉd</w:t>
+      </w:r>
+      <w:proofErr w:type="spellEnd"/>
+      <w:r>
+        <w:t xml:space="preserve"> M</w:t>
       </w:r>
     </w:p>
     <w:p/>
@@ -2044,7 +2482,15 @@
         <w:t>Użycie odpowiedzi impulsowej jest banalnie proste, ponieważ wystarczy ujednolicić częstotliwości próbkowania miedzy odpowiedzią, a plikiem dźwiękowym</w:t>
       </w:r>
       <w:r>
-        <w:t xml:space="preserve"> (resampling)</w:t>
+        <w:t xml:space="preserve"> (</w:t>
+      </w:r>
+      <w:proofErr w:type="spellStart"/>
+      <w:r>
+        <w:t>resampling</w:t>
+      </w:r>
+      <w:proofErr w:type="spellEnd"/>
+      <w:r>
+        <w:t>)</w:t>
       </w:r>
       <w:r>
         <w:t xml:space="preserve"> i </w:t>
@@ -2124,12 +2570,39 @@
         <w:rPr>
           <w:rStyle w:val="PodtytuZnak"/>
         </w:rPr>
-        <w:t>Nagranie z syntezatora mowy z efektem przestrzennym osiągniętym przez splot z odpowiedzią impulsową HRIR. Źródlo ustawione na godzinie 3.</w:t>
-      </w:r>
-    </w:p>
-    <w:p>
-      <w:r>
-        <w:t xml:space="preserve">Odsluch: Przykladowy HRIR </w:t>
+        <w:t xml:space="preserve">Nagranie z syntezatora mowy z efektem przestrzennym osiągniętym przez splot z odpowiedzią impulsową HRIR. </w:t>
+      </w:r>
+      <w:proofErr w:type="spellStart"/>
+      <w:r>
+        <w:rPr>
+          <w:rStyle w:val="PodtytuZnak"/>
+        </w:rPr>
+        <w:t>Źródlo</w:t>
+      </w:r>
+      <w:proofErr w:type="spellEnd"/>
+      <w:r>
+        <w:rPr>
+          <w:rStyle w:val="PodtytuZnak"/>
+        </w:rPr>
+        <w:t xml:space="preserve"> ustawione na godzinie 3.</w:t>
+      </w:r>
+    </w:p>
+    <w:p>
+      <w:proofErr w:type="spellStart"/>
+      <w:r>
+        <w:t>Odsluch</w:t>
+      </w:r>
+      <w:proofErr w:type="spellEnd"/>
+      <w:r>
+        <w:t xml:space="preserve">: </w:t>
+      </w:r>
+      <w:proofErr w:type="spellStart"/>
+      <w:r>
+        <w:t>Przykladowy</w:t>
+      </w:r>
+      <w:proofErr w:type="spellEnd"/>
+      <w:r>
+        <w:t xml:space="preserve"> HRIR </w:t>
       </w:r>
       <w:r>
         <w:rPr>
@@ -2161,10 +2634,34 @@
     </w:p>
     <w:p>
       <w:r>
-        <w:t xml:space="preserve">Obiektem porównania będą efekty przesunięcia sygnalu mowy z generatora na pozycję odpowiadającą godzinie 3 (45 stopni w prawo od centrum). Pierwszy plik będzie efektem działania splotu z HRIR (wersja bardziej realistyczna), natomiast drugi </w:t>
-      </w:r>
-      <w:r>
-        <w:t>efektem wykonania Constant Power Panning oraz opóźnienia (wersja będąca prostym w implementacji przybliżeniem).</w:t>
+        <w:t xml:space="preserve">Obiektem porównania będą efekty przesunięcia </w:t>
+      </w:r>
+      <w:proofErr w:type="spellStart"/>
+      <w:r>
+        <w:t>sygnalu</w:t>
+      </w:r>
+      <w:proofErr w:type="spellEnd"/>
+      <w:r>
+        <w:t xml:space="preserve"> mowy z generatora na pozycję odpowiadającą godzinie 3 (45 stopni w prawo od centrum). Pierwszy plik będzie efektem działania splotu z HRIR (wersja bardziej realistyczna), natomiast drugi </w:t>
+      </w:r>
+      <w:r>
+        <w:t xml:space="preserve">efektem wykonania </w:t>
+      </w:r>
+      <w:proofErr w:type="spellStart"/>
+      <w:r>
+        <w:t>Constant</w:t>
+      </w:r>
+      <w:proofErr w:type="spellEnd"/>
+      <w:r>
+        <w:t xml:space="preserve"> Power </w:t>
+      </w:r>
+      <w:proofErr w:type="spellStart"/>
+      <w:r>
+        <w:t>Panning</w:t>
+      </w:r>
+      <w:proofErr w:type="spellEnd"/>
+      <w:r>
+        <w:t xml:space="preserve"> oraz opóźnienia (wersja będąca prostym w implementacji przybliżeniem).</w:t>
       </w:r>
     </w:p>
     <w:p>
@@ -2205,13 +2702,7 @@
         <w:rPr>
           <w:rFonts w:cstheme="minorHAnsi"/>
         </w:rPr>
-        <w:t xml:space="preserve"> mowaHRIR.wav</w:t>
-      </w:r>
-      <w:r>
-        <w:rPr>
-          <w:rFonts w:cstheme="minorHAnsi"/>
-        </w:rPr>
-        <w:t xml:space="preserve"> oraz </w:t>
+        <w:t xml:space="preserve"> mowaHRIR.wav oraz </w:t>
       </w:r>
       <w:r>
         <w:rPr>
@@ -2267,36 +2758,70 @@
         <w:rPr>
           <w:rStyle w:val="PodtytuZnak"/>
         </w:rPr>
-        <w:t xml:space="preserve">Nagranie z syntezatora mowy z efektem przestrzennym osiągniętym przez </w:t>
-      </w:r>
-      <w:r>
-        <w:rPr>
-          <w:rStyle w:val="PodtytuZnak"/>
-        </w:rPr>
-        <w:t xml:space="preserve">1) </w:t>
-      </w:r>
-      <w:r>
-        <w:rPr>
-          <w:rStyle w:val="PodtytuZnak"/>
-        </w:rPr>
-        <w:t>splot z odpowiedzią impulsową HRIR</w:t>
-      </w:r>
-      <w:r>
-        <w:rPr>
-          <w:rStyle w:val="PodtytuZnak"/>
-        </w:rPr>
-        <w:t xml:space="preserve"> 2) Constant Power Panning i opóźnienie między kanałami.</w:t>
-      </w:r>
-      <w:r>
-        <w:rPr>
-          <w:rStyle w:val="PodtytuZnak"/>
-        </w:rPr>
-        <w:t xml:space="preserve"> Źródlo ustawione na godzinie 3.</w:t>
-      </w:r>
-    </w:p>
-    <w:p>
-      <w:r>
-        <w:t>W tym przypadku dźwięk po HRIR brzmi bardziej realistycznie. Na podstawie niego latwiej jest okreslic kierunek, z którego dochodzi dźwięk. Aby sprawdzić, dlaczego tak się dzieje można skorzystać z wykresu amplitudowego.</w:t>
+        <w:t xml:space="preserve">Nagranie z syntezatora mowy z efektem przestrzennym osiągniętym przez 1) splot z odpowiedzią impulsową HRIR 2) </w:t>
+      </w:r>
+      <w:proofErr w:type="spellStart"/>
+      <w:r>
+        <w:rPr>
+          <w:rStyle w:val="PodtytuZnak"/>
+        </w:rPr>
+        <w:t>Constant</w:t>
+      </w:r>
+      <w:proofErr w:type="spellEnd"/>
+      <w:r>
+        <w:rPr>
+          <w:rStyle w:val="PodtytuZnak"/>
+        </w:rPr>
+        <w:t xml:space="preserve"> Power </w:t>
+      </w:r>
+      <w:proofErr w:type="spellStart"/>
+      <w:r>
+        <w:rPr>
+          <w:rStyle w:val="PodtytuZnak"/>
+        </w:rPr>
+        <w:t>Panning</w:t>
+      </w:r>
+      <w:proofErr w:type="spellEnd"/>
+      <w:r>
+        <w:rPr>
+          <w:rStyle w:val="PodtytuZnak"/>
+        </w:rPr>
+        <w:t xml:space="preserve"> i opóźnienie między kanałami. </w:t>
+      </w:r>
+      <w:proofErr w:type="spellStart"/>
+      <w:r>
+        <w:rPr>
+          <w:rStyle w:val="PodtytuZnak"/>
+        </w:rPr>
+        <w:t>Źródlo</w:t>
+      </w:r>
+      <w:proofErr w:type="spellEnd"/>
+      <w:r>
+        <w:rPr>
+          <w:rStyle w:val="PodtytuZnak"/>
+        </w:rPr>
+        <w:t xml:space="preserve"> ustawione na godzinie 3.</w:t>
+      </w:r>
+    </w:p>
+    <w:p>
+      <w:r>
+        <w:t xml:space="preserve">W tym przypadku dźwięk po HRIR brzmi bardziej realistycznie. Na podstawie niego </w:t>
+      </w:r>
+      <w:proofErr w:type="spellStart"/>
+      <w:r>
+        <w:t>latwiej</w:t>
+      </w:r>
+      <w:proofErr w:type="spellEnd"/>
+      <w:r>
+        <w:t xml:space="preserve"> jest </w:t>
+      </w:r>
+      <w:proofErr w:type="spellStart"/>
+      <w:r>
+        <w:t>okreslic</w:t>
+      </w:r>
+      <w:proofErr w:type="spellEnd"/>
+      <w:r>
+        <w:t xml:space="preserve"> kierunek, z którego dochodzi dźwięk. Aby sprawdzić, dlaczego tak się dzieje można skorzystać z wykresu amplitudowego.</w:t>
       </w:r>
       <w:r>
         <w:rPr>
@@ -2358,17 +2883,13 @@
         <w:jc w:val="center"/>
       </w:pPr>
       <w:r>
-        <w:t xml:space="preserve">Rysunek </w:t>
-      </w:r>
-      <w:r>
-        <w:t>5</w:t>
-      </w:r>
-      <w:r>
-        <w:t xml:space="preserve">: </w:t>
-      </w:r>
-      <w:r>
-        <w:t>Porównanie wykresu amplitud sygnałów po modyfikacji HRIR oraz CPP+Delay</w:t>
-      </w:r>
+        <w:t xml:space="preserve">Rysunek 5: Porównanie wykresu amplitud sygnałów po modyfikacji HRIR oraz </w:t>
+      </w:r>
+      <w:proofErr w:type="spellStart"/>
+      <w:r>
+        <w:t>CPP+Delay</w:t>
+      </w:r>
+      <w:proofErr w:type="spellEnd"/>
     </w:p>
     <w:p>
       <w:r>
@@ -2431,24 +2952,12 @@
     <w:p>
       <w:r>
         <w:lastRenderedPageBreak/>
-        <w:t xml:space="preserve">Max Lewa 20774 Stosunek do </w:t>
-      </w:r>
-      <w:r>
-        <w:t>oryginału</w:t>
-      </w:r>
-      <w:r>
-        <w:t xml:space="preserve"> 1.0765403948800332</w:t>
-      </w:r>
-    </w:p>
-    <w:p>
-      <w:r>
-        <w:t xml:space="preserve">Max Prawa 10708 Stosunek do </w:t>
-      </w:r>
-      <w:r>
-        <w:t>oryginału</w:t>
-      </w:r>
-      <w:r>
-        <w:t xml:space="preserve"> 0.5607750720083792</w:t>
+        <w:t>Max Lewa 20774 Stosunek do oryginału 1.0765403948800332</w:t>
+      </w:r>
+    </w:p>
+    <w:p>
+      <w:r>
+        <w:t>Max Prawa 10708 Stosunek do oryginału 0.5607750720083792</w:t>
       </w:r>
     </w:p>
     <w:p>
@@ -2459,29 +2968,22 @@
     <w:p/>
     <w:p>
       <w:r>
-        <w:t>CPP + Delay</w:t>
-      </w:r>
-    </w:p>
-    <w:p>
-      <w:r>
-        <w:t xml:space="preserve">Max Lewa 17828 Stosunek do </w:t>
-      </w:r>
-      <w:r>
-        <w:t>oryginału</w:t>
-      </w:r>
-      <w:r>
-        <w:t xml:space="preserve"> 0.9238741773332643</w:t>
-      </w:r>
-    </w:p>
-    <w:p>
-      <w:r>
-        <w:t xml:space="preserve">Max Prawa 7384 Stosunek do </w:t>
-      </w:r>
-      <w:r>
-        <w:t>oryginału</w:t>
-      </w:r>
-      <w:r>
-        <w:t xml:space="preserve"> 0.3866980885048442</w:t>
+        <w:t xml:space="preserve">CPP + </w:t>
+      </w:r>
+      <w:proofErr w:type="spellStart"/>
+      <w:r>
+        <w:t>Delay</w:t>
+      </w:r>
+      <w:proofErr w:type="spellEnd"/>
+    </w:p>
+    <w:p>
+      <w:r>
+        <w:t>Max Lewa 17828 Stosunek do oryginału 0.9238741773332643</w:t>
+      </w:r>
+    </w:p>
+    <w:p>
+      <w:r>
+        <w:t>Max Prawa 7384 Stosunek do oryginału 0.3866980885048442</w:t>
       </w:r>
     </w:p>
     <w:p>
@@ -2562,19 +3064,7 @@
         <w:rPr>
           <w:rFonts w:cstheme="minorHAnsi"/>
         </w:rPr>
-        <w:t xml:space="preserve"> mowaHRIR</w:t>
-      </w:r>
-      <w:r>
-        <w:rPr>
-          <w:rFonts w:cstheme="minorHAnsi"/>
-        </w:rPr>
-        <w:t>30</w:t>
-      </w:r>
-      <w:r>
-        <w:rPr>
-          <w:rFonts w:cstheme="minorHAnsi"/>
-        </w:rPr>
-        <w:t xml:space="preserve">.wav oraz </w:t>
+        <w:t xml:space="preserve"> mowaHRIR30.wav oraz </w:t>
       </w:r>
       <w:r>
         <w:rPr>
@@ -2600,19 +3090,7 @@
         <w:rPr>
           <w:rFonts w:cstheme="minorHAnsi"/>
         </w:rPr>
-        <w:t xml:space="preserve"> mowaCPPDelay</w:t>
-      </w:r>
-      <w:r>
-        <w:rPr>
-          <w:rFonts w:cstheme="minorHAnsi"/>
-        </w:rPr>
-        <w:t>30</w:t>
-      </w:r>
-      <w:r>
-        <w:rPr>
-          <w:rFonts w:cstheme="minorHAnsi"/>
-        </w:rPr>
-        <w:t>.wav</w:t>
+        <w:t xml:space="preserve"> mowaCPPDelay30.wav</w:t>
       </w:r>
       <w:r>
         <w:rPr>
@@ -2630,13 +3108,7 @@
         <w:rPr>
           <w:rStyle w:val="PodtytuZnak"/>
         </w:rPr>
-        <w:t>1</w:t>
-      </w:r>
-      <w:r>
-        <w:rPr>
-          <w:rStyle w:val="PodtytuZnak"/>
-        </w:rPr>
-        <w:t>1</w:t>
+        <w:t>11</w:t>
       </w:r>
       <w:r>
         <w:rPr>
@@ -2648,19 +3120,49 @@
         <w:rPr>
           <w:rStyle w:val="PodtytuZnak"/>
         </w:rPr>
-        <w:t xml:space="preserve">Nagranie z syntezatora mowy z efektem przestrzennym osiągniętym przez 1) splot z odpowiedzią impulsową HRIR 2) Constant Power Panning i opóźnienie między kanałami. Źródlo ustawione </w:t>
-      </w:r>
-      <w:r>
-        <w:rPr>
-          <w:rStyle w:val="PodtytuZnak"/>
-        </w:rPr>
-        <w:t>na kierunku 30 stopni w prawo od centrum</w:t>
-      </w:r>
-      <w:r>
-        <w:rPr>
-          <w:rStyle w:val="PodtytuZnak"/>
-        </w:rPr>
-        <w:t>.</w:t>
+        <w:t xml:space="preserve">Nagranie z syntezatora mowy z efektem przestrzennym osiągniętym przez 1) splot z odpowiedzią impulsową HRIR 2) </w:t>
+      </w:r>
+      <w:proofErr w:type="spellStart"/>
+      <w:r>
+        <w:rPr>
+          <w:rStyle w:val="PodtytuZnak"/>
+        </w:rPr>
+        <w:t>Constant</w:t>
+      </w:r>
+      <w:proofErr w:type="spellEnd"/>
+      <w:r>
+        <w:rPr>
+          <w:rStyle w:val="PodtytuZnak"/>
+        </w:rPr>
+        <w:t xml:space="preserve"> Power </w:t>
+      </w:r>
+      <w:proofErr w:type="spellStart"/>
+      <w:r>
+        <w:rPr>
+          <w:rStyle w:val="PodtytuZnak"/>
+        </w:rPr>
+        <w:t>Panning</w:t>
+      </w:r>
+      <w:proofErr w:type="spellEnd"/>
+      <w:r>
+        <w:rPr>
+          <w:rStyle w:val="PodtytuZnak"/>
+        </w:rPr>
+        <w:t xml:space="preserve"> i opóźnienie między kanałami. </w:t>
+      </w:r>
+      <w:proofErr w:type="spellStart"/>
+      <w:r>
+        <w:rPr>
+          <w:rStyle w:val="PodtytuZnak"/>
+        </w:rPr>
+        <w:t>Źródlo</w:t>
+      </w:r>
+      <w:proofErr w:type="spellEnd"/>
+      <w:r>
+        <w:rPr>
+          <w:rStyle w:val="PodtytuZnak"/>
+        </w:rPr>
+        <w:t xml:space="preserve"> ustawione na kierunku 30 stopni w prawo od centrum.</w:t>
       </w:r>
     </w:p>
     <w:p>
@@ -2671,7 +3173,15 @@
         <w:t>całkiem</w:t>
       </w:r>
       <w:r>
-        <w:t xml:space="preserve"> dobre efekty, ale wciąż odczuwalnie gorsze od realistycznego przypadku. Ma ona jednak wiele zalet. Po pierwsze prostota. Sama implementacja nie jest trudna w żadnym z obu przypadków, ale biorąc pod uwagę metodę pozyskiwania odpowiedzi impulsowych HRIR w tej kategorii zdecydowanie zwycięża prosty panning. Po drugie, </w:t>
+        <w:t xml:space="preserve"> dobre efekty, ale wciąż odczuwalnie gorsze od realistycznego przypadku. Ma ona jednak wiele zalet. Po pierwsze prostota. Sama implementacja nie jest trudna w żadnym z obu przypadków, ale biorąc pod uwagę metodę pozyskiwania odpowiedzi impulsowych HRIR w tej kategorii zdecydowanie zwycięża prosty </w:t>
+      </w:r>
+      <w:proofErr w:type="spellStart"/>
+      <w:r>
+        <w:t>panning</w:t>
+      </w:r>
+      <w:proofErr w:type="spellEnd"/>
+      <w:r>
+        <w:t xml:space="preserve">. Po drugie, </w:t>
       </w:r>
       <w:r>
         <w:t>ciągłość</w:t>
@@ -2695,7 +3205,15 @@
         <w:t>Cały</w:t>
       </w:r>
       <w:r>
-        <w:t xml:space="preserve"> ten zestaw zalet sprawia, ze panning wciąż jest bardzo atrakcyjn</w:t>
+        <w:t xml:space="preserve"> ten zestaw zalet sprawia, ze </w:t>
+      </w:r>
+      <w:proofErr w:type="spellStart"/>
+      <w:r>
+        <w:t>panning</w:t>
+      </w:r>
+      <w:proofErr w:type="spellEnd"/>
+      <w:r>
+        <w:t xml:space="preserve"> wciąż jest bardzo atrakcyjn</w:t>
       </w:r>
       <w:r>
         <w:t>ą</w:t>
@@ -2719,7 +3237,15 @@
         <w:t>umożliwiają</w:t>
       </w:r>
       <w:r>
-        <w:t xml:space="preserve"> obracanie kamery szybko obliczany panning jest preferowan</w:t>
+        <w:t xml:space="preserve"> obracanie kamery szybko obliczany </w:t>
+      </w:r>
+      <w:proofErr w:type="spellStart"/>
+      <w:r>
+        <w:t>panning</w:t>
+      </w:r>
+      <w:proofErr w:type="spellEnd"/>
+      <w:r>
+        <w:t xml:space="preserve"> jest preferowan</w:t>
       </w:r>
       <w:r>
         <w:t>ą</w:t>
@@ -2833,13 +3359,7 @@
         <w:rPr>
           <w:rFonts w:cstheme="minorHAnsi"/>
         </w:rPr>
-        <w:t xml:space="preserve"> </w:t>
-      </w:r>
-      <w:r>
-        <w:rPr>
-          <w:rFonts w:cstheme="minorHAnsi"/>
-        </w:rPr>
-        <w:t>muzykaMJ.wav</w:t>
+        <w:t xml:space="preserve"> muzykaMJ.wav</w:t>
       </w:r>
       <w:r>
         <w:rPr>
@@ -2857,13 +3377,7 @@
         <w:rPr>
           <w:rStyle w:val="PodtytuZnak"/>
         </w:rPr>
-        <w:t>1</w:t>
-      </w:r>
-      <w:r>
-        <w:rPr>
-          <w:rStyle w:val="PodtytuZnak"/>
-        </w:rPr>
-        <w:t>2</w:t>
+        <w:t>12</w:t>
       </w:r>
       <w:r>
         <w:rPr>
@@ -2915,19 +3429,7 @@
         <w:rPr>
           <w:rFonts w:cstheme="minorHAnsi"/>
         </w:rPr>
-        <w:t xml:space="preserve"> muzykaMJ</w:t>
-      </w:r>
-      <w:r>
-        <w:rPr>
-          <w:rFonts w:cstheme="minorHAnsi"/>
-        </w:rPr>
-        <w:t>Gain</w:t>
-      </w:r>
-      <w:r>
-        <w:rPr>
-          <w:rFonts w:cstheme="minorHAnsi"/>
-        </w:rPr>
-        <w:t>.wav</w:t>
+        <w:t xml:space="preserve"> muzykaMJGain.wav</w:t>
       </w:r>
       <w:r>
         <w:rPr>
@@ -2945,13 +3447,7 @@
         <w:rPr>
           <w:rStyle w:val="PodtytuZnak"/>
         </w:rPr>
-        <w:t>1</w:t>
-      </w:r>
-      <w:r>
-        <w:rPr>
-          <w:rStyle w:val="PodtytuZnak"/>
-        </w:rPr>
-        <w:t>3</w:t>
+        <w:t>13</w:t>
       </w:r>
       <w:r>
         <w:rPr>
@@ -2963,13 +3459,7 @@
         <w:rPr>
           <w:rStyle w:val="PodtytuZnak"/>
         </w:rPr>
-        <w:t>Wycinek piosenki Michael Jackson – Beat It.</w:t>
-      </w:r>
-      <w:r>
-        <w:rPr>
-          <w:rStyle w:val="PodtytuZnak"/>
-        </w:rPr>
-        <w:t xml:space="preserve"> Głośność zmieniona na podstawie zasady -6dB. Źródło oddalone o 10 metrów.</w:t>
+        <w:t>Wycinek piosenki Michael Jackson – Beat It. Głośność zmieniona na podstawie zasady -6dB. Źródło oddalone o 10 metrów.</w:t>
       </w:r>
     </w:p>
     <w:p>
@@ -3093,7 +3583,15 @@
         <w:t>użyciu</w:t>
       </w:r>
       <w:r>
-        <w:t xml:space="preserve"> filtru typu HighShelf. Zasada działania jest bardzo podobna do </w:t>
+        <w:t xml:space="preserve"> filtru typu </w:t>
+      </w:r>
+      <w:proofErr w:type="spellStart"/>
+      <w:r>
+        <w:t>HighShelf</w:t>
+      </w:r>
+      <w:proofErr w:type="spellEnd"/>
+      <w:r>
+        <w:t xml:space="preserve">. Zasada działania jest bardzo podobna do </w:t>
       </w:r>
       <w:r>
         <w:t>filtrów</w:t>
@@ -3104,8 +3602,13 @@
       <w:r>
         <w:t xml:space="preserve">dolnoprzepustowych </w:t>
       </w:r>
-      <w:r>
-        <w:t xml:space="preserve">LowPass, ale zmiany amplitudy </w:t>
+      <w:proofErr w:type="spellStart"/>
+      <w:r>
+        <w:t>LowPass</w:t>
+      </w:r>
+      <w:proofErr w:type="spellEnd"/>
+      <w:r>
+        <w:t xml:space="preserve">, ale zmiany amplitudy </w:t>
       </w:r>
       <w:r>
         <w:t>częstotliwości</w:t>
@@ -3192,19 +3695,7 @@
         <w:rPr>
           <w:rFonts w:cstheme="minorHAnsi"/>
         </w:rPr>
-        <w:t xml:space="preserve"> muzykaMJ</w:t>
-      </w:r>
-      <w:r>
-        <w:rPr>
-          <w:rFonts w:cstheme="minorHAnsi"/>
-        </w:rPr>
-        <w:t>GainFiltr</w:t>
-      </w:r>
-      <w:r>
-        <w:rPr>
-          <w:rFonts w:cstheme="minorHAnsi"/>
-        </w:rPr>
-        <w:t>.wav</w:t>
+        <w:t xml:space="preserve"> muzykaMJGainFiltr.wav</w:t>
       </w:r>
       <w:r>
         <w:rPr>
@@ -3222,13 +3713,7 @@
         <w:rPr>
           <w:rStyle w:val="PodtytuZnak"/>
         </w:rPr>
-        <w:t>1</w:t>
-      </w:r>
-      <w:r>
-        <w:rPr>
-          <w:rStyle w:val="PodtytuZnak"/>
-        </w:rPr>
-        <w:t>4</w:t>
+        <w:t>14</w:t>
       </w:r>
       <w:r>
         <w:rPr>
@@ -3248,7 +3733,15 @@
         <w:t xml:space="preserve">Efekt uzyskany w ten sposób wydaje się być lekko bardziej realistyczny. Sprawia jednak </w:t>
       </w:r>
       <w:r>
-        <w:t>lekkie wrażenie, ze głośnik po prostu odtwarza muzykę zmodyfikowana w taki sposób aby uwydatnić bass.</w:t>
+        <w:t xml:space="preserve">lekkie wrażenie, ze głośnik po prostu odtwarza muzykę zmodyfikowana w taki sposób aby uwydatnić </w:t>
+      </w:r>
+      <w:proofErr w:type="spellStart"/>
+      <w:r>
+        <w:t>bass</w:t>
+      </w:r>
+      <w:proofErr w:type="spellEnd"/>
+      <w:r>
+        <w:t>.</w:t>
       </w:r>
       <w:r>
         <w:t xml:space="preserve"> </w:t>
@@ -3294,12 +3787,92 @@
         <w:t>różnice</w:t>
       </w:r>
       <w:r>
-        <w:t xml:space="preserve"> w swoich parametrach, dlatego te opisane w tym punkcie nie musza być zgodne z innymi implementacjami. Wykorzystany jest pakiet Spotify Pedalborad.</w:t>
-      </w:r>
-    </w:p>
-    <w:p>
-      <w:r>
-        <w:t>W kontekście przekazywania odległości najważniejszy jest stosunek Dry/Wet. Czasami nazywa się to Mix, ale w przypadku Pedalboard jest to rozbite na dwa parametry: dry_level oraz wet_level. Dzwięk Wet odpowiada efektowi, czyli odbiciom, natomiast Dry to dźwięk źródła. Mówiąc inaczej ustawienie wet_level = 0 sprawia, że efekt pogłosu w ogóle nie jest aplikowany. Stopniowe zwiększanie wartości będzie sprawiało, ze echa i odbicia będą bardziej zauważalne co sprawi wrażenie, ze źródło znajduje się w większej odległości. Nie ma jednej ustalonej zasady co do tego jaki stosunek Wet/Dry odpowiada danej odległości, ponieważ zależy od symulowanego pomieszczenia oraz nie jest tak łatwe do wyznaczenia. W przypadku, gdy problem nie wymaga przeliczania w czasie rzeczywistym to parametry ustawia się metodą prób i błędów oraz z wykorzystaniem nagrań referencyjnych.</w:t>
+        <w:t xml:space="preserve"> w swoich parametrach, dlatego te opisane w tym punkcie nie musza być zgodne z innymi implementacjami. Wykorzystany jest pakiet </w:t>
+      </w:r>
+      <w:proofErr w:type="spellStart"/>
+      <w:r>
+        <w:t>Spotify</w:t>
+      </w:r>
+      <w:proofErr w:type="spellEnd"/>
+      <w:r>
+        <w:t xml:space="preserve"> </w:t>
+      </w:r>
+      <w:proofErr w:type="spellStart"/>
+      <w:r>
+        <w:t>Pedalborad</w:t>
+      </w:r>
+      <w:proofErr w:type="spellEnd"/>
+      <w:r>
+        <w:t>.</w:t>
+      </w:r>
+    </w:p>
+    <w:p>
+      <w:r>
+        <w:t xml:space="preserve">W kontekście przekazywania odległości najważniejszy jest stosunek </w:t>
+      </w:r>
+      <w:proofErr w:type="spellStart"/>
+      <w:r>
+        <w:t>Dry</w:t>
+      </w:r>
+      <w:proofErr w:type="spellEnd"/>
+      <w:r>
+        <w:t xml:space="preserve">/Wet. Czasami nazywa się to Mix, ale w przypadku </w:t>
+      </w:r>
+      <w:proofErr w:type="spellStart"/>
+      <w:r>
+        <w:t>Pedalboard</w:t>
+      </w:r>
+      <w:proofErr w:type="spellEnd"/>
+      <w:r>
+        <w:t xml:space="preserve"> jest to rozbite na dwa parametry: </w:t>
+      </w:r>
+      <w:proofErr w:type="spellStart"/>
+      <w:r>
+        <w:t>dry_level</w:t>
+      </w:r>
+      <w:proofErr w:type="spellEnd"/>
+      <w:r>
+        <w:t xml:space="preserve"> oraz </w:t>
+      </w:r>
+      <w:proofErr w:type="spellStart"/>
+      <w:r>
+        <w:t>wet_level</w:t>
+      </w:r>
+      <w:proofErr w:type="spellEnd"/>
+      <w:r>
+        <w:t xml:space="preserve">. </w:t>
+      </w:r>
+      <w:proofErr w:type="spellStart"/>
+      <w:r>
+        <w:t>Dzwięk</w:t>
+      </w:r>
+      <w:proofErr w:type="spellEnd"/>
+      <w:r>
+        <w:t xml:space="preserve"> Wet odpowiada efektowi, czyli odbiciom, natomiast </w:t>
+      </w:r>
+      <w:proofErr w:type="spellStart"/>
+      <w:r>
+        <w:t>Dry</w:t>
+      </w:r>
+      <w:proofErr w:type="spellEnd"/>
+      <w:r>
+        <w:t xml:space="preserve"> to dźwięk źródła. Mówiąc inaczej ustawienie </w:t>
+      </w:r>
+      <w:proofErr w:type="spellStart"/>
+      <w:r>
+        <w:t>wet_level</w:t>
+      </w:r>
+      <w:proofErr w:type="spellEnd"/>
+      <w:r>
+        <w:t xml:space="preserve"> = 0 sprawia, że efekt pogłosu w ogóle nie jest aplikowany. Stopniowe zwiększanie wartości będzie sprawiało, ze echa i odbicia będą bardziej zauważalne co sprawi wrażenie, ze źródło znajduje się w większej odległości. Nie ma jednej ustalonej zasady co do tego jaki stosunek Wet/</w:t>
+      </w:r>
+      <w:proofErr w:type="spellStart"/>
+      <w:r>
+        <w:t>Dry</w:t>
+      </w:r>
+      <w:proofErr w:type="spellEnd"/>
+      <w:r>
+        <w:t xml:space="preserve"> odpowiada danej odległości, ponieważ zależy od symulowanego pomieszczenia oraz nie jest tak łatwe do wyznaczenia. W przypadku, gdy problem nie wymaga przeliczania w czasie rzeczywistym to parametry ustawia się metodą prób i błędów oraz z wykorzystaniem nagrań referencyjnych.</w:t>
       </w:r>
     </w:p>
     <w:p>
@@ -3340,19 +3913,7 @@
         <w:rPr>
           <w:rFonts w:cstheme="minorHAnsi"/>
         </w:rPr>
-        <w:t xml:space="preserve"> muzykaMJGainFiltr</w:t>
-      </w:r>
-      <w:r>
-        <w:rPr>
-          <w:rFonts w:cstheme="minorHAnsi"/>
-        </w:rPr>
-        <w:t>Reverb</w:t>
-      </w:r>
-      <w:r>
-        <w:rPr>
-          <w:rFonts w:cstheme="minorHAnsi"/>
-        </w:rPr>
-        <w:t>.wav</w:t>
+        <w:t xml:space="preserve"> muzykaMJGainFiltrReverb.wav</w:t>
       </w:r>
       <w:r>
         <w:rPr>
@@ -3382,13 +3943,35 @@
         <w:rPr>
           <w:rStyle w:val="PodtytuZnak"/>
         </w:rPr>
-        <w:t>Wycinek piosenki Michael Jackson – Beat It. Głośność zmieniona na podstawie zasady -6dB oraz zmianę balansu amplitud niskich i wysokich częstotliwości. Źródło oddalone o 10 metrów.</w:t>
-      </w:r>
-      <w:r>
-        <w:rPr>
-          <w:rStyle w:val="PodtytuZnak"/>
-        </w:rPr>
-        <w:t xml:space="preserve"> Posiada również pogłos z parametrami wet_level = 0.5, dry_level = 1.0. Warto zwrócić uwagę na powstały efekt pustej hali.</w:t>
+        <w:t xml:space="preserve">Wycinek piosenki Michael Jackson – Beat It. Głośność zmieniona na podstawie zasady -6dB oraz zmianę balansu amplitud niskich i wysokich częstotliwości. Źródło oddalone o 10 metrów. Posiada również pogłos z parametrami </w:t>
+      </w:r>
+      <w:proofErr w:type="spellStart"/>
+      <w:r>
+        <w:rPr>
+          <w:rStyle w:val="PodtytuZnak"/>
+        </w:rPr>
+        <w:t>wet_level</w:t>
+      </w:r>
+      <w:proofErr w:type="spellEnd"/>
+      <w:r>
+        <w:rPr>
+          <w:rStyle w:val="PodtytuZnak"/>
+        </w:rPr>
+        <w:t xml:space="preserve"> = 0.5, </w:t>
+      </w:r>
+      <w:proofErr w:type="spellStart"/>
+      <w:r>
+        <w:rPr>
+          <w:rStyle w:val="PodtytuZnak"/>
+        </w:rPr>
+        <w:t>dry_level</w:t>
+      </w:r>
+      <w:proofErr w:type="spellEnd"/>
+      <w:r>
+        <w:rPr>
+          <w:rStyle w:val="PodtytuZnak"/>
+        </w:rPr>
+        <w:t xml:space="preserve"> = 1.0. Warto zwrócić uwagę na powstały efekt pustej hali.</w:t>
       </w:r>
     </w:p>
     <w:p>
@@ -3405,6 +3988,448 @@
       </w:pPr>
       <w:r>
         <w:t>Instrukcja obsługi</w:t>
+      </w:r>
+    </w:p>
+    <w:p/>
+    <w:p>
+      <w:r>
+        <w:t xml:space="preserve">Parametrami aplikacji steruje się poprzez argumenty wejściowe przy </w:t>
+      </w:r>
+      <w:proofErr w:type="spellStart"/>
+      <w:r>
+        <w:t>wywolaniu</w:t>
+      </w:r>
+      <w:proofErr w:type="spellEnd"/>
+      <w:r>
+        <w:t xml:space="preserve"> w konsoli (styl CLI). Program posiada automatycznie wygenerowaną instrukcję (</w:t>
+      </w:r>
+      <w:proofErr w:type="spellStart"/>
+      <w:r>
+        <w:t>help</w:t>
+      </w:r>
+      <w:proofErr w:type="spellEnd"/>
+      <w:r>
+        <w:t xml:space="preserve">) dostępną poprzez </w:t>
+      </w:r>
+      <w:proofErr w:type="spellStart"/>
+      <w:r>
+        <w:t>wywolanie</w:t>
+      </w:r>
+      <w:proofErr w:type="spellEnd"/>
+      <w:r>
+        <w:t xml:space="preserve"> programu z opcją -h. </w:t>
+      </w:r>
+      <w:proofErr w:type="spellStart"/>
+      <w:r>
+        <w:t>Tresc</w:t>
+      </w:r>
+      <w:proofErr w:type="spellEnd"/>
+      <w:r>
+        <w:t xml:space="preserve"> instrukcji:</w:t>
+      </w:r>
+    </w:p>
+    <w:p>
+      <w:pPr>
+        <w:rPr>
+          <w:lang w:val="en-US"/>
+        </w:rPr>
+      </w:pPr>
+      <w:r>
+        <w:rPr>
+          <w:lang w:val="en-US"/>
+        </w:rPr>
+        <w:t xml:space="preserve">  -h, --help            show this help message and exit</w:t>
+      </w:r>
+    </w:p>
+    <w:p>
+      <w:r>
+        <w:rPr>
+          <w:lang w:val="en-US"/>
+        </w:rPr>
+        <w:t xml:space="preserve">  </w:t>
+      </w:r>
+      <w:r>
+        <w:t xml:space="preserve">-auto, --auto         Automatycznie ustaw parametry </w:t>
+      </w:r>
+      <w:r>
+        <w:t>dźwięku</w:t>
+      </w:r>
+      <w:r>
+        <w:t xml:space="preserve"> przestrzennego</w:t>
+      </w:r>
+    </w:p>
+    <w:p>
+      <w:r>
+        <w:t xml:space="preserve">  -a [-90 - +90, krok 5], --</w:t>
+      </w:r>
+      <w:proofErr w:type="spellStart"/>
+      <w:r>
+        <w:t>angle</w:t>
+      </w:r>
+      <w:proofErr w:type="spellEnd"/>
+      <w:r>
+        <w:t xml:space="preserve"> [-90 - +90, krok 5]</w:t>
+      </w:r>
+    </w:p>
+    <w:p>
+      <w:r>
+        <w:t xml:space="preserve">                        Kąt kierunku od </w:t>
+      </w:r>
+      <w:r>
+        <w:t>słuchacza</w:t>
+      </w:r>
+      <w:r>
+        <w:t xml:space="preserve"> do </w:t>
+      </w:r>
+      <w:r>
+        <w:t>zrodzą</w:t>
+      </w:r>
+      <w:r>
+        <w:t xml:space="preserve">. Liczony jako zakres -90 do 90 od godziny 9 do 3 zgodnie z ruchem </w:t>
+      </w:r>
+      <w:r>
+        <w:t>wskazówek</w:t>
+      </w:r>
+      <w:r>
+        <w:t xml:space="preserve">.   </w:t>
+      </w:r>
+    </w:p>
+    <w:p>
+      <w:r>
+        <w:t xml:space="preserve">  -p {</w:t>
+      </w:r>
+      <w:proofErr w:type="spellStart"/>
+      <w:r>
+        <w:t>cpp,lp</w:t>
+      </w:r>
+      <w:proofErr w:type="spellEnd"/>
+      <w:r>
+        <w:t>}, --pan {</w:t>
+      </w:r>
+      <w:proofErr w:type="spellStart"/>
+      <w:r>
+        <w:t>cpp,lp</w:t>
+      </w:r>
+      <w:proofErr w:type="spellEnd"/>
+      <w:r>
+        <w:t>}</w:t>
+      </w:r>
+    </w:p>
+    <w:p>
+      <w:r>
+        <w:t xml:space="preserve">                        Wykonaj </w:t>
+      </w:r>
+      <w:proofErr w:type="spellStart"/>
+      <w:r>
+        <w:t>panning</w:t>
+      </w:r>
+      <w:proofErr w:type="spellEnd"/>
+      <w:r>
+        <w:t xml:space="preserve"> </w:t>
+      </w:r>
+      <w:proofErr w:type="spellStart"/>
+      <w:r>
+        <w:t>cpp</w:t>
+      </w:r>
+      <w:proofErr w:type="spellEnd"/>
+      <w:r>
+        <w:t xml:space="preserve"> lub </w:t>
+      </w:r>
+      <w:proofErr w:type="spellStart"/>
+      <w:r>
+        <w:t>lp</w:t>
+      </w:r>
+      <w:proofErr w:type="spellEnd"/>
+    </w:p>
+    <w:p>
+      <w:r>
+        <w:t xml:space="preserve">  -d, --</w:t>
+      </w:r>
+      <w:proofErr w:type="spellStart"/>
+      <w:r>
+        <w:t>delay</w:t>
+      </w:r>
+      <w:proofErr w:type="spellEnd"/>
+      <w:r>
+        <w:t xml:space="preserve">           Dodaj </w:t>
+      </w:r>
+      <w:r>
+        <w:t>opóźnienie</w:t>
+      </w:r>
+      <w:r>
+        <w:t xml:space="preserve"> </w:t>
+      </w:r>
+      <w:r>
+        <w:t>kanału</w:t>
+      </w:r>
+    </w:p>
+    <w:p>
+      <w:r>
+        <w:t xml:space="preserve">  -</w:t>
+      </w:r>
+      <w:proofErr w:type="spellStart"/>
+      <w:r>
+        <w:t>hrir</w:t>
+      </w:r>
+      <w:proofErr w:type="spellEnd"/>
+      <w:r>
+        <w:t>, --</w:t>
+      </w:r>
+      <w:proofErr w:type="spellStart"/>
+      <w:r>
+        <w:t>hrir</w:t>
+      </w:r>
+      <w:proofErr w:type="spellEnd"/>
+      <w:r>
+        <w:t xml:space="preserve">         Wykonaj </w:t>
+      </w:r>
+      <w:proofErr w:type="spellStart"/>
+      <w:r>
+        <w:t>panning</w:t>
+      </w:r>
+      <w:proofErr w:type="spellEnd"/>
+      <w:r>
+        <w:t xml:space="preserve"> przez splot HRIR</w:t>
+      </w:r>
+    </w:p>
+    <w:p>
+      <w:pPr>
+        <w:rPr>
+          <w:lang w:val="en-US"/>
+        </w:rPr>
+      </w:pPr>
+      <w:r>
+        <w:t xml:space="preserve">  </w:t>
+      </w:r>
+      <w:r>
+        <w:rPr>
+          <w:lang w:val="en-US"/>
+        </w:rPr>
+        <w:t xml:space="preserve">-c8d, --create8d      </w:t>
+      </w:r>
+      <w:proofErr w:type="spellStart"/>
+      <w:r>
+        <w:rPr>
+          <w:lang w:val="en-US"/>
+        </w:rPr>
+        <w:t>Wykonaj</w:t>
+      </w:r>
+      <w:proofErr w:type="spellEnd"/>
+      <w:r>
+        <w:rPr>
+          <w:lang w:val="en-US"/>
+        </w:rPr>
+        <w:t xml:space="preserve"> panning 8D</w:t>
+      </w:r>
+    </w:p>
+    <w:p>
+      <w:pPr>
+        <w:rPr>
+          <w:lang w:val="en-US"/>
+        </w:rPr>
+      </w:pPr>
+      <w:r>
+        <w:rPr>
+          <w:lang w:val="en-US"/>
+        </w:rPr>
+        <w:lastRenderedPageBreak/>
+        <w:t xml:space="preserve">  -</w:t>
+      </w:r>
+      <w:proofErr w:type="spellStart"/>
+      <w:r>
+        <w:rPr>
+          <w:lang w:val="en-US"/>
+        </w:rPr>
+        <w:t>rd</w:t>
+      </w:r>
+      <w:proofErr w:type="spellEnd"/>
+      <w:r>
+        <w:rPr>
+          <w:lang w:val="en-US"/>
+        </w:rPr>
+        <w:t xml:space="preserve"> [ROTDUR], --</w:t>
+      </w:r>
+      <w:proofErr w:type="spellStart"/>
+      <w:r>
+        <w:rPr>
+          <w:lang w:val="en-US"/>
+        </w:rPr>
+        <w:t>rotdur</w:t>
+      </w:r>
+      <w:proofErr w:type="spellEnd"/>
+      <w:r>
+        <w:rPr>
+          <w:lang w:val="en-US"/>
+        </w:rPr>
+        <w:t xml:space="preserve"> [ROTDUR]</w:t>
+      </w:r>
+    </w:p>
+    <w:p>
+      <w:r>
+        <w:rPr>
+          <w:lang w:val="en-US"/>
+        </w:rPr>
+        <w:t xml:space="preserve">                        </w:t>
+      </w:r>
+      <w:r>
+        <w:t xml:space="preserve">Czas trwania obrotu w </w:t>
+      </w:r>
+      <w:r>
+        <w:t>dźwięku</w:t>
+      </w:r>
+      <w:r>
+        <w:t xml:space="preserve"> 8d</w:t>
+      </w:r>
+    </w:p>
+    <w:p>
+      <w:r>
+        <w:t xml:space="preserve">  -</w:t>
+      </w:r>
+      <w:proofErr w:type="spellStart"/>
+      <w:r>
+        <w:t>ds</w:t>
+      </w:r>
+      <w:proofErr w:type="spellEnd"/>
+      <w:r>
+        <w:t xml:space="preserve"> [DISTANCE], --</w:t>
+      </w:r>
+      <w:proofErr w:type="spellStart"/>
+      <w:r>
+        <w:t>distance</w:t>
+      </w:r>
+      <w:proofErr w:type="spellEnd"/>
+      <w:r>
+        <w:t xml:space="preserve"> [DISTANCE]</w:t>
+      </w:r>
+    </w:p>
+    <w:p>
+      <w:r>
+        <w:t xml:space="preserve">                        </w:t>
+      </w:r>
+      <w:r>
+        <w:t>Odległość</w:t>
+      </w:r>
+      <w:r>
+        <w:t xml:space="preserve"> </w:t>
+      </w:r>
+      <w:r>
+        <w:t>źródła</w:t>
+      </w:r>
+      <w:r>
+        <w:t xml:space="preserve"> od </w:t>
+      </w:r>
+      <w:r>
+        <w:t>słuchacza</w:t>
+      </w:r>
+      <w:r>
+        <w:t xml:space="preserve"> [m]</w:t>
+      </w:r>
+    </w:p>
+    <w:p>
+      <w:r>
+        <w:t xml:space="preserve">Budowanie komend może być nieintuicyjne, ponieważ do programu </w:t>
+      </w:r>
+      <w:r>
+        <w:t>dołączony</w:t>
+      </w:r>
+      <w:r>
+        <w:t xml:space="preserve"> jest specjalny dokument </w:t>
+      </w:r>
+      <w:proofErr w:type="spellStart"/>
+      <w:r>
+        <w:t>html</w:t>
+      </w:r>
+      <w:proofErr w:type="spellEnd"/>
+      <w:r>
+        <w:t xml:space="preserve">, który pozwala na </w:t>
+      </w:r>
+      <w:r>
+        <w:t>łatwe</w:t>
+      </w:r>
+      <w:r>
+        <w:t xml:space="preserve"> wygenerowanie polecenia. Lepiej prezentuje również pewne ograniczenia i opcje wykluczające się</w:t>
+      </w:r>
+    </w:p>
+    <w:p>
+      <w:r>
+        <w:rPr>
+          <w:highlight w:val="yellow"/>
+        </w:rPr>
+        <w:drawing>
+          <wp:inline distT="0" distB="0" distL="0" distR="0" wp14:anchorId="174BD515" wp14:editId="17B2DACF">
+            <wp:extent cx="2727960" cy="4396105"/>
+            <wp:effectExtent l="0" t="0" r="0" b="4445"/>
+            <wp:docPr id="66209007" name="Obraz 1" descr="Obraz zawierający tekst, zrzut ekranu&#10;&#10;Opis wygenerowany automatycznie"/>
+            <wp:cNvGraphicFramePr>
+              <a:graphicFrameLocks xmlns:a="http://schemas.openxmlformats.org/drawingml/2006/main" noChangeAspect="1"/>
+            </wp:cNvGraphicFramePr>
+            <a:graphic xmlns:a="http://schemas.openxmlformats.org/drawingml/2006/main">
+              <a:graphicData uri="http://schemas.openxmlformats.org/drawingml/2006/picture">
+                <pic:pic xmlns:pic="http://schemas.openxmlformats.org/drawingml/2006/picture">
+                  <pic:nvPicPr>
+                    <pic:cNvPr id="66209007" name="Obraz 1" descr="Obraz zawierający tekst, zrzut ekranu&#10;&#10;Opis wygenerowany automatycznie"/>
+                    <pic:cNvPicPr/>
+                  </pic:nvPicPr>
+                  <pic:blipFill>
+                    <a:blip r:embed="rId13"/>
+                    <a:stretch>
+                      <a:fillRect/>
+                    </a:stretch>
+                  </pic:blipFill>
+                  <pic:spPr>
+                    <a:xfrm>
+                      <a:off x="0" y="0"/>
+                      <a:ext cx="2730066" cy="4399499"/>
+                    </a:xfrm>
+                    <a:prstGeom prst="rect">
+                      <a:avLst/>
+                    </a:prstGeom>
+                  </pic:spPr>
+                </pic:pic>
+              </a:graphicData>
+            </a:graphic>
+          </wp:inline>
+        </w:drawing>
+      </w:r>
+    </w:p>
+    <w:p>
+      <w:pPr>
+        <w:pStyle w:val="Podtytu"/>
+        <w:jc w:val="center"/>
+      </w:pPr>
+      <w:r>
+        <w:t xml:space="preserve">Rysunek </w:t>
+      </w:r>
+      <w:r>
+        <w:t>6</w:t>
+      </w:r>
+      <w:r>
+        <w:t xml:space="preserve">: </w:t>
+      </w:r>
+      <w:r>
+        <w:t xml:space="preserve">Zrzut ekranu z generatora poleceń do aplikacji. Graficzna gałka do sterowania katem nie działa bez polaczenia z </w:t>
+      </w:r>
+      <w:proofErr w:type="spellStart"/>
+      <w:r>
+        <w:t>internetem</w:t>
+      </w:r>
+      <w:proofErr w:type="spellEnd"/>
+      <w:r>
+        <w:t>, ale wartość wciąż może zostać wpisana.</w:t>
+      </w:r>
+    </w:p>
+    <w:p>
+      <w:r>
+        <w:t xml:space="preserve">Wynik wystarczy skopiować do konsoli dbając o to by sesja konsoli </w:t>
+      </w:r>
+      <w:r>
+        <w:t>była</w:t>
+      </w:r>
+      <w:r>
+        <w:t xml:space="preserve"> w odpowiednim katalogu (zawierającym plik wykonalny aplikacji).</w:t>
+      </w:r>
+      <w:r>
+        <w:t xml:space="preserve"> Opcje same w sobie są bardzo proste i nie wymagają dodatkowego tłumaczenia. W razie wątpliwości należy zajrzeć do rozdziału teoretycznego sprawozdania.</w:t>
       </w:r>
     </w:p>
     <w:p/>

</xml_diff>